<commit_message>
V2 of Filter Block
</commit_message>
<xml_diff>
--- a/proj_asic/docs/Block Documents/FIlter Block Document .docx
+++ b/proj_asic/docs/Block Documents/FIlter Block Document .docx
@@ -1,6 +1,6 @@
 
 <file path=word/document.xml><?xml version="1.0" encoding="utf-8"?>
-<w:document xmlns:wpc="http://schemas.microsoft.com/office/word/2010/wordprocessingCanvas" xmlns:mo="http://schemas.microsoft.com/office/mac/office/2008/main" xmlns:mc="http://schemas.openxmlformats.org/markup-compatibility/2006" xmlns:mv="urn:schemas-microsoft-com:mac:vml" xmlns:o="urn:schemas-microsoft-com:office:office" xmlns:r="http://schemas.openxmlformats.org/officeDocument/2006/relationships" xmlns:m="http://schemas.openxmlformats.org/officeDocument/2006/math" xmlns:v="urn:schemas-microsoft-com:vml" xmlns:wp14="http://schemas.microsoft.com/office/word/2010/wordprocessingDrawing" xmlns:wp="http://schemas.openxmlformats.org/drawingml/2006/wordprocessingDrawing" xmlns:w10="urn:schemas-microsoft-com:office:word" xmlns:w="http://schemas.openxmlformats.org/wordprocessingml/2006/main" xmlns:w14="http://schemas.microsoft.com/office/word/2010/wordml" xmlns:wpg="http://schemas.microsoft.com/office/word/2010/wordprocessingGroup" xmlns:wpi="http://schemas.microsoft.com/office/word/2010/wordprocessingInk" xmlns:wne="http://schemas.microsoft.com/office/word/2006/wordml" xmlns:wps="http://schemas.microsoft.com/office/word/2010/wordprocessingShape" mc:Ignorable="w14 wp14">
+<w:document xmlns:wpc="http://schemas.microsoft.com/office/word/2010/wordprocessingCanvas" xmlns:mo="http://schemas.microsoft.com/office/mac/office/2008/main" xmlns:mc="http://schemas.openxmlformats.org/markup-compatibility/2006" xmlns:mv="urn:schemas-microsoft-com:mac:vml" xmlns:o="urn:schemas-microsoft-com:office:office" xmlns:r="http://schemas.openxmlformats.org/officeDocument/2006/relationships" xmlns:m="http://schemas.openxmlformats.org/officeDocument/2006/math" xmlns:v="urn:schemas-microsoft-com:vml" xmlns:wp14="http://schemas.microsoft.com/office/word/2010/wordprocessingDrawing" xmlns:wp="http://schemas.openxmlformats.org/drawingml/2006/wordprocessingDrawing" xmlns:w10="urn:schemas-microsoft-com:office:word" xmlns:w="http://schemas.openxmlformats.org/wordprocessingml/2006/main" xmlns:w14="http://schemas.microsoft.com/office/word/2010/wordml" xmlns:w15="http://schemas.microsoft.com/office/word/2012/wordml" xmlns:wpg="http://schemas.microsoft.com/office/word/2010/wordprocessingGroup" xmlns:wpi="http://schemas.microsoft.com/office/word/2010/wordprocessingInk" xmlns:wne="http://schemas.microsoft.com/office/word/2006/wordml" xmlns:wps="http://schemas.microsoft.com/office/word/2010/wordprocessingShape" mc:Ignorable="w14 w15 wp14">
   <w:body>
     <w:tbl>
       <w:tblPr>
@@ -10,10 +10,10 @@
         <w:tblLook w:val="04A0" w:firstRow="1" w:lastRow="0" w:firstColumn="1" w:lastColumn="0" w:noHBand="0" w:noVBand="1"/>
       </w:tblPr>
       <w:tblGrid>
-        <w:gridCol w:w="1905"/>
-        <w:gridCol w:w="1083"/>
-        <w:gridCol w:w="630"/>
-        <w:gridCol w:w="5670"/>
+        <w:gridCol w:w="1908"/>
+        <w:gridCol w:w="1080"/>
+        <w:gridCol w:w="720"/>
+        <w:gridCol w:w="5580"/>
       </w:tblGrid>
       <w:tr>
         <w:trPr>
@@ -21,7 +21,7 @@
         </w:trPr>
         <w:tc>
           <w:tcPr>
-            <w:tcW w:w="1905" w:type="dxa"/>
+            <w:tcW w:w="1908" w:type="dxa"/>
             <w:tcBorders>
               <w:top w:val="single" w:sz="4" w:space="0" w:color="auto"/>
               <w:left w:val="single" w:sz="4" w:space="0" w:color="auto"/>
@@ -65,7 +65,7 @@
         </w:tc>
         <w:tc>
           <w:tcPr>
-            <w:tcW w:w="1083" w:type="dxa"/>
+            <w:tcW w:w="1080" w:type="dxa"/>
             <w:tcBorders>
               <w:top w:val="single" w:sz="4" w:space="0" w:color="auto"/>
               <w:left w:val="nil"/>
@@ -100,7 +100,7 @@
         </w:tc>
         <w:tc>
           <w:tcPr>
-            <w:tcW w:w="630" w:type="dxa"/>
+            <w:tcW w:w="720" w:type="dxa"/>
             <w:tcBorders>
               <w:top w:val="single" w:sz="4" w:space="0" w:color="auto"/>
               <w:left w:val="nil"/>
@@ -135,7 +135,7 @@
         </w:tc>
         <w:tc>
           <w:tcPr>
-            <w:tcW w:w="5670" w:type="dxa"/>
+            <w:tcW w:w="5580" w:type="dxa"/>
             <w:tcBorders>
               <w:top w:val="single" w:sz="4" w:space="0" w:color="auto"/>
               <w:left w:val="nil"/>
@@ -175,7 +175,7 @@
         </w:trPr>
         <w:tc>
           <w:tcPr>
-            <w:tcW w:w="1905" w:type="dxa"/>
+            <w:tcW w:w="1908" w:type="dxa"/>
             <w:tcBorders>
               <w:top w:val="nil"/>
               <w:left w:val="single" w:sz="4" w:space="0" w:color="auto"/>
@@ -197,6 +197,7 @@
                 <w:szCs w:val="22"/>
               </w:rPr>
             </w:pPr>
+            <w:proofErr w:type="spellStart"/>
             <w:r>
               <w:rPr>
                 <w:rFonts w:eastAsia="Times New Roman"/>
@@ -206,11 +207,12 @@
               </w:rPr>
               <w:t>clk</w:t>
             </w:r>
-          </w:p>
-        </w:tc>
-        <w:tc>
-          <w:tcPr>
-            <w:tcW w:w="1083" w:type="dxa"/>
+            <w:proofErr w:type="spellEnd"/>
+          </w:p>
+        </w:tc>
+        <w:tc>
+          <w:tcPr>
+            <w:tcW w:w="1080" w:type="dxa"/>
             <w:tcBorders>
               <w:top w:val="nil"/>
               <w:left w:val="nil"/>
@@ -245,7 +247,7 @@
         </w:tc>
         <w:tc>
           <w:tcPr>
-            <w:tcW w:w="630" w:type="dxa"/>
+            <w:tcW w:w="720" w:type="dxa"/>
             <w:tcBorders>
               <w:top w:val="nil"/>
               <w:left w:val="nil"/>
@@ -280,7 +282,7 @@
         </w:tc>
         <w:tc>
           <w:tcPr>
-            <w:tcW w:w="5670" w:type="dxa"/>
+            <w:tcW w:w="5580" w:type="dxa"/>
             <w:tcBorders>
               <w:top w:val="nil"/>
               <w:left w:val="nil"/>
@@ -320,7 +322,7 @@
         </w:trPr>
         <w:tc>
           <w:tcPr>
-            <w:tcW w:w="1905" w:type="dxa"/>
+            <w:tcW w:w="1908" w:type="dxa"/>
             <w:tcBorders>
               <w:top w:val="nil"/>
               <w:left w:val="single" w:sz="4" w:space="0" w:color="auto"/>
@@ -342,6 +344,7 @@
                 <w:szCs w:val="22"/>
               </w:rPr>
             </w:pPr>
+            <w:proofErr w:type="spellStart"/>
             <w:r>
               <w:rPr>
                 <w:rFonts w:eastAsia="Times New Roman"/>
@@ -351,11 +354,12 @@
               </w:rPr>
               <w:t>rst</w:t>
             </w:r>
-          </w:p>
-        </w:tc>
-        <w:tc>
-          <w:tcPr>
-            <w:tcW w:w="1083" w:type="dxa"/>
+            <w:proofErr w:type="spellEnd"/>
+          </w:p>
+        </w:tc>
+        <w:tc>
+          <w:tcPr>
+            <w:tcW w:w="1080" w:type="dxa"/>
             <w:tcBorders>
               <w:top w:val="nil"/>
               <w:left w:val="nil"/>
@@ -390,7 +394,7 @@
         </w:tc>
         <w:tc>
           <w:tcPr>
-            <w:tcW w:w="630" w:type="dxa"/>
+            <w:tcW w:w="720" w:type="dxa"/>
             <w:tcBorders>
               <w:top w:val="nil"/>
               <w:left w:val="nil"/>
@@ -425,7 +429,7 @@
         </w:tc>
         <w:tc>
           <w:tcPr>
-            <w:tcW w:w="5670" w:type="dxa"/>
+            <w:tcW w:w="5580" w:type="dxa"/>
             <w:tcBorders>
               <w:top w:val="nil"/>
               <w:left w:val="nil"/>
@@ -465,7 +469,7 @@
         </w:trPr>
         <w:tc>
           <w:tcPr>
-            <w:tcW w:w="1905" w:type="dxa"/>
+            <w:tcW w:w="1908" w:type="dxa"/>
             <w:tcBorders>
               <w:top w:val="nil"/>
               <w:left w:val="single" w:sz="4" w:space="0" w:color="auto"/>
@@ -487,6 +491,7 @@
                 <w:szCs w:val="22"/>
               </w:rPr>
             </w:pPr>
+            <w:proofErr w:type="spellStart"/>
             <w:r>
               <w:rPr>
                 <w:rFonts w:eastAsia="Times New Roman"/>
@@ -496,11 +501,12 @@
               </w:rPr>
               <w:t>filter_aud_in_lft</w:t>
             </w:r>
-          </w:p>
-        </w:tc>
-        <w:tc>
-          <w:tcPr>
-            <w:tcW w:w="1083" w:type="dxa"/>
+            <w:proofErr w:type="spellEnd"/>
+          </w:p>
+        </w:tc>
+        <w:tc>
+          <w:tcPr>
+            <w:tcW w:w="1080" w:type="dxa"/>
             <w:tcBorders>
               <w:top w:val="nil"/>
               <w:left w:val="nil"/>
@@ -535,7 +541,7 @@
         </w:tc>
         <w:tc>
           <w:tcPr>
-            <w:tcW w:w="630" w:type="dxa"/>
+            <w:tcW w:w="720" w:type="dxa"/>
             <w:tcBorders>
               <w:top w:val="nil"/>
               <w:left w:val="nil"/>
@@ -570,7 +576,7 @@
         </w:tc>
         <w:tc>
           <w:tcPr>
-            <w:tcW w:w="5670" w:type="dxa"/>
+            <w:tcW w:w="5580" w:type="dxa"/>
             <w:tcBorders>
               <w:top w:val="nil"/>
               <w:left w:val="nil"/>
@@ -599,7 +605,43 @@
                 <w:sz w:val="22"/>
                 <w:szCs w:val="22"/>
               </w:rPr>
-              <w:t>left parllel digtal audio</w:t>
+              <w:t xml:space="preserve">left </w:t>
+            </w:r>
+            <w:r>
+              <w:rPr>
+                <w:rFonts w:eastAsia="Times New Roman"/>
+                <w:color w:val="000000"/>
+                <w:sz w:val="22"/>
+                <w:szCs w:val="22"/>
+              </w:rPr>
+              <w:t>parallel</w:t>
+            </w:r>
+            <w:r>
+              <w:rPr>
+                <w:rFonts w:eastAsia="Times New Roman"/>
+                <w:color w:val="000000"/>
+                <w:sz w:val="22"/>
+                <w:szCs w:val="22"/>
+              </w:rPr>
+              <w:t xml:space="preserve"> dig</w:t>
+            </w:r>
+            <w:r>
+              <w:rPr>
+                <w:rFonts w:eastAsia="Times New Roman"/>
+                <w:color w:val="000000"/>
+                <w:sz w:val="22"/>
+                <w:szCs w:val="22"/>
+              </w:rPr>
+              <w:t>i</w:t>
+            </w:r>
+            <w:r>
+              <w:rPr>
+                <w:rFonts w:eastAsia="Times New Roman"/>
+                <w:color w:val="000000"/>
+                <w:sz w:val="22"/>
+                <w:szCs w:val="22"/>
+              </w:rPr>
+              <w:t>tal audio</w:t>
             </w:r>
           </w:p>
         </w:tc>
@@ -610,7 +652,7 @@
         </w:trPr>
         <w:tc>
           <w:tcPr>
-            <w:tcW w:w="1905" w:type="dxa"/>
+            <w:tcW w:w="1908" w:type="dxa"/>
             <w:tcBorders>
               <w:top w:val="nil"/>
               <w:left w:val="single" w:sz="4" w:space="0" w:color="auto"/>
@@ -632,6 +674,7 @@
                 <w:szCs w:val="22"/>
               </w:rPr>
             </w:pPr>
+            <w:proofErr w:type="spellStart"/>
             <w:r>
               <w:rPr>
                 <w:rFonts w:eastAsia="Times New Roman"/>
@@ -641,11 +684,12 @@
               </w:rPr>
               <w:t>filter_aud_in_rgt</w:t>
             </w:r>
-          </w:p>
-        </w:tc>
-        <w:tc>
-          <w:tcPr>
-            <w:tcW w:w="1083" w:type="dxa"/>
+            <w:proofErr w:type="spellEnd"/>
+          </w:p>
+        </w:tc>
+        <w:tc>
+          <w:tcPr>
+            <w:tcW w:w="1080" w:type="dxa"/>
             <w:tcBorders>
               <w:top w:val="nil"/>
               <w:left w:val="nil"/>
@@ -680,7 +724,7 @@
         </w:tc>
         <w:tc>
           <w:tcPr>
-            <w:tcW w:w="630" w:type="dxa"/>
+            <w:tcW w:w="720" w:type="dxa"/>
             <w:tcBorders>
               <w:top w:val="nil"/>
               <w:left w:val="nil"/>
@@ -715,7 +759,7 @@
         </w:tc>
         <w:tc>
           <w:tcPr>
-            <w:tcW w:w="5670" w:type="dxa"/>
+            <w:tcW w:w="5580" w:type="dxa"/>
             <w:tcBorders>
               <w:top w:val="nil"/>
               <w:left w:val="nil"/>
@@ -744,7 +788,25 @@
                 <w:sz w:val="22"/>
                 <w:szCs w:val="22"/>
               </w:rPr>
-              <w:t>right parllel digital audio</w:t>
+              <w:t xml:space="preserve">right </w:t>
+            </w:r>
+            <w:r>
+              <w:rPr>
+                <w:rFonts w:eastAsia="Times New Roman"/>
+                <w:color w:val="000000"/>
+                <w:sz w:val="22"/>
+                <w:szCs w:val="22"/>
+              </w:rPr>
+              <w:t>parallel</w:t>
+            </w:r>
+            <w:r>
+              <w:rPr>
+                <w:rFonts w:eastAsia="Times New Roman"/>
+                <w:color w:val="000000"/>
+                <w:sz w:val="22"/>
+                <w:szCs w:val="22"/>
+              </w:rPr>
+              <w:t xml:space="preserve"> digital audio</w:t>
             </w:r>
           </w:p>
         </w:tc>
@@ -755,7 +817,7 @@
         </w:trPr>
         <w:tc>
           <w:tcPr>
-            <w:tcW w:w="1905" w:type="dxa"/>
+            <w:tcW w:w="1908" w:type="dxa"/>
             <w:tcBorders>
               <w:top w:val="nil"/>
               <w:left w:val="single" w:sz="4" w:space="0" w:color="auto"/>
@@ -777,6 +839,7 @@
                 <w:szCs w:val="22"/>
               </w:rPr>
             </w:pPr>
+            <w:proofErr w:type="spellStart"/>
             <w:r>
               <w:rPr>
                 <w:rFonts w:eastAsia="Times New Roman"/>
@@ -786,11 +849,12 @@
               </w:rPr>
               <w:t>filter_aud_in_rts</w:t>
             </w:r>
-          </w:p>
-        </w:tc>
-        <w:tc>
-          <w:tcPr>
-            <w:tcW w:w="1083" w:type="dxa"/>
+            <w:proofErr w:type="spellEnd"/>
+          </w:p>
+        </w:tc>
+        <w:tc>
+          <w:tcPr>
+            <w:tcW w:w="1080" w:type="dxa"/>
             <w:tcBorders>
               <w:top w:val="nil"/>
               <w:left w:val="nil"/>
@@ -825,7 +889,7 @@
         </w:tc>
         <w:tc>
           <w:tcPr>
-            <w:tcW w:w="630" w:type="dxa"/>
+            <w:tcW w:w="720" w:type="dxa"/>
             <w:tcBorders>
               <w:top w:val="nil"/>
               <w:left w:val="nil"/>
@@ -860,7 +924,7 @@
         </w:tc>
         <w:tc>
           <w:tcPr>
-            <w:tcW w:w="5670" w:type="dxa"/>
+            <w:tcW w:w="5580" w:type="dxa"/>
             <w:tcBorders>
               <w:top w:val="nil"/>
               <w:left w:val="nil"/>
@@ -900,7 +964,7 @@
         </w:trPr>
         <w:tc>
           <w:tcPr>
-            <w:tcW w:w="1905" w:type="dxa"/>
+            <w:tcW w:w="1908" w:type="dxa"/>
             <w:tcBorders>
               <w:top w:val="nil"/>
               <w:left w:val="single" w:sz="4" w:space="0" w:color="auto"/>
@@ -922,6 +986,7 @@
                 <w:szCs w:val="22"/>
               </w:rPr>
             </w:pPr>
+            <w:proofErr w:type="spellStart"/>
             <w:r>
               <w:rPr>
                 <w:rFonts w:eastAsia="Times New Roman"/>
@@ -931,11 +996,12 @@
               </w:rPr>
               <w:t>filter_aud_in_rtr</w:t>
             </w:r>
-          </w:p>
-        </w:tc>
-        <w:tc>
-          <w:tcPr>
-            <w:tcW w:w="1083" w:type="dxa"/>
+            <w:proofErr w:type="spellEnd"/>
+          </w:p>
+        </w:tc>
+        <w:tc>
+          <w:tcPr>
+            <w:tcW w:w="1080" w:type="dxa"/>
             <w:tcBorders>
               <w:top w:val="nil"/>
               <w:left w:val="nil"/>
@@ -970,7 +1036,7 @@
         </w:tc>
         <w:tc>
           <w:tcPr>
-            <w:tcW w:w="630" w:type="dxa"/>
+            <w:tcW w:w="720" w:type="dxa"/>
             <w:tcBorders>
               <w:top w:val="nil"/>
               <w:left w:val="nil"/>
@@ -1005,7 +1071,7 @@
         </w:tc>
         <w:tc>
           <w:tcPr>
-            <w:tcW w:w="5670" w:type="dxa"/>
+            <w:tcW w:w="5580" w:type="dxa"/>
             <w:tcBorders>
               <w:top w:val="nil"/>
               <w:left w:val="nil"/>
@@ -1045,7 +1111,7 @@
         </w:trPr>
         <w:tc>
           <w:tcPr>
-            <w:tcW w:w="1905" w:type="dxa"/>
+            <w:tcW w:w="1908" w:type="dxa"/>
             <w:tcBorders>
               <w:top w:val="nil"/>
               <w:left w:val="single" w:sz="4" w:space="0" w:color="auto"/>
@@ -1067,6 +1133,7 @@
                 <w:szCs w:val="22"/>
               </w:rPr>
             </w:pPr>
+            <w:proofErr w:type="spellStart"/>
             <w:r>
               <w:rPr>
                 <w:rFonts w:eastAsia="Times New Roman"/>
@@ -1076,11 +1143,12 @@
               </w:rPr>
               <w:t>filter_aud_out_lft</w:t>
             </w:r>
-          </w:p>
-        </w:tc>
-        <w:tc>
-          <w:tcPr>
-            <w:tcW w:w="1083" w:type="dxa"/>
+            <w:proofErr w:type="spellEnd"/>
+          </w:p>
+        </w:tc>
+        <w:tc>
+          <w:tcPr>
+            <w:tcW w:w="1080" w:type="dxa"/>
             <w:tcBorders>
               <w:top w:val="nil"/>
               <w:left w:val="nil"/>
@@ -1115,7 +1183,7 @@
         </w:tc>
         <w:tc>
           <w:tcPr>
-            <w:tcW w:w="630" w:type="dxa"/>
+            <w:tcW w:w="720" w:type="dxa"/>
             <w:tcBorders>
               <w:top w:val="nil"/>
               <w:left w:val="nil"/>
@@ -1150,7 +1218,7 @@
         </w:tc>
         <w:tc>
           <w:tcPr>
-            <w:tcW w:w="5670" w:type="dxa"/>
+            <w:tcW w:w="5580" w:type="dxa"/>
             <w:tcBorders>
               <w:top w:val="nil"/>
               <w:left w:val="nil"/>
@@ -1179,7 +1247,43 @@
                 <w:sz w:val="22"/>
                 <w:szCs w:val="22"/>
               </w:rPr>
-              <w:t>left parllel digtal audio</w:t>
+              <w:t xml:space="preserve">left </w:t>
+            </w:r>
+            <w:r>
+              <w:rPr>
+                <w:rFonts w:eastAsia="Times New Roman"/>
+                <w:color w:val="000000"/>
+                <w:sz w:val="22"/>
+                <w:szCs w:val="22"/>
+              </w:rPr>
+              <w:t>parallel</w:t>
+            </w:r>
+            <w:r>
+              <w:rPr>
+                <w:rFonts w:eastAsia="Times New Roman"/>
+                <w:color w:val="000000"/>
+                <w:sz w:val="22"/>
+                <w:szCs w:val="22"/>
+              </w:rPr>
+              <w:t xml:space="preserve"> </w:t>
+            </w:r>
+            <w:r>
+              <w:rPr>
+                <w:rFonts w:eastAsia="Times New Roman"/>
+                <w:color w:val="000000"/>
+                <w:sz w:val="22"/>
+                <w:szCs w:val="22"/>
+              </w:rPr>
+              <w:t>digital</w:t>
+            </w:r>
+            <w:r>
+              <w:rPr>
+                <w:rFonts w:eastAsia="Times New Roman"/>
+                <w:color w:val="000000"/>
+                <w:sz w:val="22"/>
+                <w:szCs w:val="22"/>
+              </w:rPr>
+              <w:t xml:space="preserve"> audio</w:t>
             </w:r>
           </w:p>
         </w:tc>
@@ -1190,7 +1294,7 @@
         </w:trPr>
         <w:tc>
           <w:tcPr>
-            <w:tcW w:w="1905" w:type="dxa"/>
+            <w:tcW w:w="1908" w:type="dxa"/>
             <w:tcBorders>
               <w:top w:val="nil"/>
               <w:left w:val="single" w:sz="4" w:space="0" w:color="auto"/>
@@ -1212,6 +1316,7 @@
                 <w:szCs w:val="22"/>
               </w:rPr>
             </w:pPr>
+            <w:proofErr w:type="spellStart"/>
             <w:r>
               <w:rPr>
                 <w:rFonts w:eastAsia="Times New Roman"/>
@@ -1221,11 +1326,12 @@
               </w:rPr>
               <w:t>filter_aud_out_rgt</w:t>
             </w:r>
-          </w:p>
-        </w:tc>
-        <w:tc>
-          <w:tcPr>
-            <w:tcW w:w="1083" w:type="dxa"/>
+            <w:proofErr w:type="spellEnd"/>
+          </w:p>
+        </w:tc>
+        <w:tc>
+          <w:tcPr>
+            <w:tcW w:w="1080" w:type="dxa"/>
             <w:tcBorders>
               <w:top w:val="nil"/>
               <w:left w:val="nil"/>
@@ -1260,7 +1366,7 @@
         </w:tc>
         <w:tc>
           <w:tcPr>
-            <w:tcW w:w="630" w:type="dxa"/>
+            <w:tcW w:w="720" w:type="dxa"/>
             <w:tcBorders>
               <w:top w:val="nil"/>
               <w:left w:val="nil"/>
@@ -1295,7 +1401,7 @@
         </w:tc>
         <w:tc>
           <w:tcPr>
-            <w:tcW w:w="5670" w:type="dxa"/>
+            <w:tcW w:w="5580" w:type="dxa"/>
             <w:tcBorders>
               <w:top w:val="nil"/>
               <w:left w:val="nil"/>
@@ -1324,7 +1430,25 @@
                 <w:sz w:val="22"/>
                 <w:szCs w:val="22"/>
               </w:rPr>
-              <w:t>right parllel digital audio</w:t>
+              <w:t xml:space="preserve">right </w:t>
+            </w:r>
+            <w:r>
+              <w:rPr>
+                <w:rFonts w:eastAsia="Times New Roman"/>
+                <w:color w:val="000000"/>
+                <w:sz w:val="22"/>
+                <w:szCs w:val="22"/>
+              </w:rPr>
+              <w:t>parallel</w:t>
+            </w:r>
+            <w:r>
+              <w:rPr>
+                <w:rFonts w:eastAsia="Times New Roman"/>
+                <w:color w:val="000000"/>
+                <w:sz w:val="22"/>
+                <w:szCs w:val="22"/>
+              </w:rPr>
+              <w:t xml:space="preserve"> digital audio</w:t>
             </w:r>
           </w:p>
         </w:tc>
@@ -1335,7 +1459,7 @@
         </w:trPr>
         <w:tc>
           <w:tcPr>
-            <w:tcW w:w="1905" w:type="dxa"/>
+            <w:tcW w:w="1908" w:type="dxa"/>
             <w:tcBorders>
               <w:top w:val="nil"/>
               <w:left w:val="single" w:sz="4" w:space="0" w:color="auto"/>
@@ -1357,6 +1481,7 @@
                 <w:szCs w:val="22"/>
               </w:rPr>
             </w:pPr>
+            <w:proofErr w:type="spellStart"/>
             <w:r>
               <w:rPr>
                 <w:rFonts w:eastAsia="Times New Roman"/>
@@ -1366,11 +1491,12 @@
               </w:rPr>
               <w:t>filter_aud_out_rts</w:t>
             </w:r>
-          </w:p>
-        </w:tc>
-        <w:tc>
-          <w:tcPr>
-            <w:tcW w:w="1083" w:type="dxa"/>
+            <w:proofErr w:type="spellEnd"/>
+          </w:p>
+        </w:tc>
+        <w:tc>
+          <w:tcPr>
+            <w:tcW w:w="1080" w:type="dxa"/>
             <w:tcBorders>
               <w:top w:val="nil"/>
               <w:left w:val="nil"/>
@@ -1405,7 +1531,7 @@
         </w:tc>
         <w:tc>
           <w:tcPr>
-            <w:tcW w:w="630" w:type="dxa"/>
+            <w:tcW w:w="720" w:type="dxa"/>
             <w:tcBorders>
               <w:top w:val="nil"/>
               <w:left w:val="nil"/>
@@ -1440,7 +1566,7 @@
         </w:tc>
         <w:tc>
           <w:tcPr>
-            <w:tcW w:w="5670" w:type="dxa"/>
+            <w:tcW w:w="5580" w:type="dxa"/>
             <w:tcBorders>
               <w:top w:val="nil"/>
               <w:left w:val="nil"/>
@@ -1480,7 +1606,7 @@
         </w:trPr>
         <w:tc>
           <w:tcPr>
-            <w:tcW w:w="1905" w:type="dxa"/>
+            <w:tcW w:w="1908" w:type="dxa"/>
             <w:tcBorders>
               <w:top w:val="nil"/>
               <w:left w:val="single" w:sz="4" w:space="0" w:color="auto"/>
@@ -1502,6 +1628,7 @@
                 <w:szCs w:val="22"/>
               </w:rPr>
             </w:pPr>
+            <w:proofErr w:type="spellStart"/>
             <w:r>
               <w:rPr>
                 <w:rFonts w:eastAsia="Times New Roman"/>
@@ -1511,11 +1638,12 @@
               </w:rPr>
               <w:t>filter_aud_out_rtr</w:t>
             </w:r>
-          </w:p>
-        </w:tc>
-        <w:tc>
-          <w:tcPr>
-            <w:tcW w:w="1083" w:type="dxa"/>
+            <w:proofErr w:type="spellEnd"/>
+          </w:p>
+        </w:tc>
+        <w:tc>
+          <w:tcPr>
+            <w:tcW w:w="1080" w:type="dxa"/>
             <w:tcBorders>
               <w:top w:val="nil"/>
               <w:left w:val="nil"/>
@@ -1550,7 +1678,7 @@
         </w:tc>
         <w:tc>
           <w:tcPr>
-            <w:tcW w:w="630" w:type="dxa"/>
+            <w:tcW w:w="720" w:type="dxa"/>
             <w:tcBorders>
               <w:top w:val="nil"/>
               <w:left w:val="nil"/>
@@ -1585,7 +1713,7 @@
         </w:tc>
         <w:tc>
           <w:tcPr>
-            <w:tcW w:w="5670" w:type="dxa"/>
+            <w:tcW w:w="5580" w:type="dxa"/>
             <w:tcBorders>
               <w:top w:val="nil"/>
               <w:left w:val="nil"/>
@@ -1625,7 +1753,7 @@
         </w:trPr>
         <w:tc>
           <w:tcPr>
-            <w:tcW w:w="1905" w:type="dxa"/>
+            <w:tcW w:w="1908" w:type="dxa"/>
             <w:tcBorders>
               <w:top w:val="nil"/>
               <w:left w:val="single" w:sz="4" w:space="0" w:color="auto"/>
@@ -1647,6 +1775,7 @@
                 <w:szCs w:val="22"/>
               </w:rPr>
             </w:pPr>
+            <w:proofErr w:type="spellStart"/>
             <w:r>
               <w:rPr>
                 <w:rFonts w:eastAsia="Times New Roman"/>
@@ -1656,11 +1785,12 @@
               </w:rPr>
               <w:t>rf_filter_shift</w:t>
             </w:r>
-          </w:p>
-        </w:tc>
-        <w:tc>
-          <w:tcPr>
-            <w:tcW w:w="1083" w:type="dxa"/>
+            <w:proofErr w:type="spellEnd"/>
+          </w:p>
+        </w:tc>
+        <w:tc>
+          <w:tcPr>
+            <w:tcW w:w="1080" w:type="dxa"/>
             <w:tcBorders>
               <w:top w:val="nil"/>
               <w:left w:val="nil"/>
@@ -1695,7 +1825,7 @@
         </w:tc>
         <w:tc>
           <w:tcPr>
-            <w:tcW w:w="630" w:type="dxa"/>
+            <w:tcW w:w="720" w:type="dxa"/>
             <w:tcBorders>
               <w:top w:val="nil"/>
               <w:left w:val="nil"/>
@@ -1730,7 +1860,7 @@
         </w:tc>
         <w:tc>
           <w:tcPr>
-            <w:tcW w:w="5670" w:type="dxa"/>
+            <w:tcW w:w="5580" w:type="dxa"/>
             <w:tcBorders>
               <w:top w:val="nil"/>
               <w:left w:val="nil"/>
@@ -1759,7 +1889,25 @@
                 <w:sz w:val="22"/>
                 <w:szCs w:val="22"/>
               </w:rPr>
-              <w:t>number of bit postions to shift after filter accumulator</w:t>
+              <w:t xml:space="preserve">number of bit </w:t>
+            </w:r>
+            <w:r>
+              <w:rPr>
+                <w:rFonts w:eastAsia="Times New Roman"/>
+                <w:color w:val="000000"/>
+                <w:sz w:val="22"/>
+                <w:szCs w:val="22"/>
+              </w:rPr>
+              <w:t>positions</w:t>
+            </w:r>
+            <w:r>
+              <w:rPr>
+                <w:rFonts w:eastAsia="Times New Roman"/>
+                <w:color w:val="000000"/>
+                <w:sz w:val="22"/>
+                <w:szCs w:val="22"/>
+              </w:rPr>
+              <w:t xml:space="preserve"> to shift after filter accumulator</w:t>
             </w:r>
           </w:p>
         </w:tc>
@@ -1770,7 +1918,7 @@
         </w:trPr>
         <w:tc>
           <w:tcPr>
-            <w:tcW w:w="1905" w:type="dxa"/>
+            <w:tcW w:w="1908" w:type="dxa"/>
             <w:tcBorders>
               <w:top w:val="nil"/>
               <w:left w:val="single" w:sz="4" w:space="0" w:color="auto"/>
@@ -1792,6 +1940,7 @@
                 <w:szCs w:val="22"/>
               </w:rPr>
             </w:pPr>
+            <w:proofErr w:type="spellStart"/>
             <w:r>
               <w:rPr>
                 <w:rFonts w:eastAsia="Times New Roman"/>
@@ -1801,11 +1950,12 @@
               </w:rPr>
               <w:t>rf_filter_clip_en</w:t>
             </w:r>
-          </w:p>
-        </w:tc>
-        <w:tc>
-          <w:tcPr>
-            <w:tcW w:w="1083" w:type="dxa"/>
+            <w:proofErr w:type="spellEnd"/>
+          </w:p>
+        </w:tc>
+        <w:tc>
+          <w:tcPr>
+            <w:tcW w:w="1080" w:type="dxa"/>
             <w:tcBorders>
               <w:top w:val="nil"/>
               <w:left w:val="nil"/>
@@ -1840,7 +1990,7 @@
         </w:tc>
         <w:tc>
           <w:tcPr>
-            <w:tcW w:w="630" w:type="dxa"/>
+            <w:tcW w:w="720" w:type="dxa"/>
             <w:tcBorders>
               <w:top w:val="nil"/>
               <w:left w:val="nil"/>
@@ -1875,7 +2025,7 @@
         </w:tc>
         <w:tc>
           <w:tcPr>
-            <w:tcW w:w="5670" w:type="dxa"/>
+            <w:tcW w:w="5580" w:type="dxa"/>
             <w:tcBorders>
               <w:top w:val="nil"/>
               <w:left w:val="nil"/>
@@ -1904,7 +2054,16 @@
                 <w:sz w:val="22"/>
                 <w:szCs w:val="22"/>
               </w:rPr>
-              <w:t>1- performs clipping 0- no cliping</w:t>
+              <w:t xml:space="preserve">1- performs clipping 0- no </w:t>
+            </w:r>
+            <w:r>
+              <w:rPr>
+                <w:rFonts w:eastAsia="Times New Roman"/>
+                <w:color w:val="000000"/>
+                <w:sz w:val="22"/>
+                <w:szCs w:val="22"/>
+              </w:rPr>
+              <w:t>clipping</w:t>
             </w:r>
           </w:p>
         </w:tc>
@@ -1915,7 +2074,7 @@
         </w:trPr>
         <w:tc>
           <w:tcPr>
-            <w:tcW w:w="1905" w:type="dxa"/>
+            <w:tcW w:w="1908" w:type="dxa"/>
             <w:tcBorders>
               <w:top w:val="nil"/>
               <w:left w:val="single" w:sz="4" w:space="0" w:color="auto"/>
@@ -1937,20 +2096,40 @@
                 <w:szCs w:val="22"/>
               </w:rPr>
             </w:pPr>
-            <w:r>
-              <w:rPr>
-                <w:rFonts w:eastAsia="Times New Roman"/>
-                <w:color w:val="000000"/>
-                <w:sz w:val="22"/>
-                <w:szCs w:val="22"/>
-              </w:rPr>
-              <w:t>rf_filter_coeff#</w:t>
-            </w:r>
-          </w:p>
-        </w:tc>
-        <w:tc>
-          <w:tcPr>
-            <w:tcW w:w="1083" w:type="dxa"/>
+            <w:proofErr w:type="spellStart"/>
+            <w:r>
+              <w:rPr>
+                <w:rFonts w:eastAsia="Times New Roman"/>
+                <w:color w:val="000000"/>
+                <w:sz w:val="22"/>
+                <w:szCs w:val="22"/>
+              </w:rPr>
+              <w:t>rf_filter_coeff</w:t>
+            </w:r>
+            <w:proofErr w:type="spellEnd"/>
+            <w:r>
+              <w:rPr>
+                <w:rFonts w:eastAsia="Times New Roman"/>
+                <w:color w:val="000000"/>
+                <w:sz w:val="22"/>
+                <w:szCs w:val="22"/>
+              </w:rPr>
+              <w:t>[0:255]</w:t>
+            </w:r>
+            <w:r>
+              <w:rPr>
+                <w:rFonts w:eastAsia="Times New Roman"/>
+                <w:color w:val="000000"/>
+                <w:sz w:val="22"/>
+                <w:szCs w:val="22"/>
+              </w:rPr>
+              <w:t>#</w:t>
+            </w:r>
+          </w:p>
+        </w:tc>
+        <w:tc>
+          <w:tcPr>
+            <w:tcW w:w="1080" w:type="dxa"/>
             <w:tcBorders>
               <w:top w:val="nil"/>
               <w:left w:val="nil"/>
@@ -1985,7 +2164,7 @@
         </w:tc>
         <w:tc>
           <w:tcPr>
-            <w:tcW w:w="630" w:type="dxa"/>
+            <w:tcW w:w="720" w:type="dxa"/>
             <w:tcBorders>
               <w:top w:val="nil"/>
               <w:left w:val="nil"/>
@@ -2014,13 +2193,13 @@
                 <w:sz w:val="22"/>
                 <w:szCs w:val="22"/>
               </w:rPr>
-              <w:t>16</w:t>
-            </w:r>
-          </w:p>
-        </w:tc>
-        <w:tc>
-          <w:tcPr>
-            <w:tcW w:w="5670" w:type="dxa"/>
+              <w:t>8196</w:t>
+            </w:r>
+          </w:p>
+        </w:tc>
+        <w:tc>
+          <w:tcPr>
+            <w:tcW w:w="5580" w:type="dxa"/>
             <w:tcBorders>
               <w:top w:val="nil"/>
               <w:left w:val="nil"/>
@@ -2049,7 +2228,25 @@
                 <w:sz w:val="22"/>
                 <w:szCs w:val="22"/>
               </w:rPr>
-              <w:t>filter coeffecient</w:t>
+              <w:t xml:space="preserve">filter </w:t>
+            </w:r>
+            <w:r>
+              <w:rPr>
+                <w:rFonts w:eastAsia="Times New Roman"/>
+                <w:color w:val="000000"/>
+                <w:sz w:val="22"/>
+                <w:szCs w:val="22"/>
+              </w:rPr>
+              <w:t>coefficient</w:t>
+            </w:r>
+            <w:r>
+              <w:rPr>
+                <w:rFonts w:eastAsia="Times New Roman"/>
+                <w:color w:val="000000"/>
+                <w:sz w:val="22"/>
+                <w:szCs w:val="22"/>
+              </w:rPr>
+              <w:t xml:space="preserve"> – 16-bits per coefficient, a total of 512 coefficient </w:t>
             </w:r>
           </w:p>
         </w:tc>
@@ -2091,33 +2288,7 @@
         </w:numPr>
       </w:pPr>
       <w:r>
-        <w:t xml:space="preserve">Both </w:t>
-      </w:r>
-      <w:r>
-        <w:t xml:space="preserve">filter_aud_in_lft and filter_aud_in_rgt will be </w:t>
-      </w:r>
-      <w:r>
-        <w:t>outputted</w:t>
-      </w:r>
-      <w:r>
-        <w:t xml:space="preserve"> from the register block into a </w:t>
-      </w:r>
-      <w:r>
-        <w:t>FIFO</w:t>
-      </w:r>
-      <w:r>
-        <w:t xml:space="preserve">. </w:t>
-      </w:r>
-    </w:p>
-    <w:p>
-      <w:r>
-        <w:tab/>
-      </w:r>
-    </w:p>
-    <w:p>
-      <w:r>
-        <w:tab/>
-        <w:t>Control Plane Requirements:</w:t>
+        <w:t xml:space="preserve">The accumulator precision will be 40 bits and will be shifted by a programmable number of positions (with rounding if right-shifted), clipped, and output as a 16-bit value </w:t>
       </w:r>
     </w:p>
     <w:p>
@@ -2129,34 +2300,28 @@
         </w:numPr>
       </w:pPr>
       <w:r>
-        <w:t xml:space="preserve">If filter_aud_in_rts and filter_aud_in_rtr </w:t>
-      </w:r>
-      <w:r>
-        <w:t xml:space="preserve">(x units) </w:t>
-      </w:r>
-      <w:r>
-        <w:t xml:space="preserve">are both on </w:t>
-      </w:r>
-      <w:r>
-        <w:t xml:space="preserve">data will be sent into </w:t>
-      </w:r>
-      <w:r>
-        <w:t xml:space="preserve">transferred into the </w:t>
-      </w:r>
-      <w:r>
-        <w:t>FIFO</w:t>
-      </w:r>
-      <w:r>
-        <w:t xml:space="preserve">. In addition, the </w:t>
-      </w:r>
-      <w:r>
-        <w:t xml:space="preserve">rf_filter_coeff# will be inputted into a </w:t>
-      </w:r>
-      <w:r>
-        <w:t>FIFO</w:t>
-      </w:r>
-      <w:r>
-        <w:t xml:space="preserve"> corresponding with the x unit. </w:t>
+        <w:t xml:space="preserve">Since the accumulator is 40 bits, there is a low chance for overflow </w:t>
+      </w:r>
+    </w:p>
+    <w:p>
+      <w:pPr>
+        <w:pStyle w:val="ListParagraph"/>
+        <w:numPr>
+          <w:ilvl w:val="1"/>
+          <w:numId w:val="2"/>
+        </w:numPr>
+      </w:pPr>
+      <w:r>
+        <w:t>–</w:t>
+      </w:r>
+      <w:r>
+        <w:rPr>
+          <w:b/>
+        </w:rPr>
+        <w:t>Work in Progress</w:t>
+      </w:r>
+      <w:r>
+        <w:t xml:space="preserve"> </w:t>
       </w:r>
     </w:p>
     <w:p>
@@ -2167,11 +2332,132 @@
           <w:numId w:val="2"/>
         </w:numPr>
       </w:pPr>
-      <w:r>
-        <w:t>The accumulator precis</w:t>
-      </w:r>
-      <w:r>
-        <w:t xml:space="preserve">ion will be 40 bits and will be rounded, barrel shifted, and clipped and returned as a 16 bit value. </w:t>
+      <m:oMath>
+        <m:r>
+          <w:rPr>
+            <w:rFonts w:ascii="Cambria Math" w:hAnsi="Cambria Math"/>
+          </w:rPr>
+          <m:t>filter_aud_out</m:t>
+        </m:r>
+        <m:d>
+          <m:dPr>
+            <m:begChr m:val="["/>
+            <m:endChr m:val="]"/>
+            <m:ctrlPr>
+              <w:rPr>
+                <w:rFonts w:ascii="Cambria Math" w:hAnsi="Cambria Math"/>
+                <w:i/>
+              </w:rPr>
+            </m:ctrlPr>
+          </m:dPr>
+          <m:e>
+            <m:r>
+              <w:rPr>
+                <w:rFonts w:ascii="Cambria Math" w:hAnsi="Cambria Math"/>
+              </w:rPr>
+              <m:t>n</m:t>
+            </m:r>
+          </m:e>
+        </m:d>
+        <m:r>
+          <w:rPr>
+            <w:rFonts w:ascii="Cambria Math" w:hAnsi="Cambria Math"/>
+          </w:rPr>
+          <m:t>=</m:t>
+        </m:r>
+        <m:nary>
+          <m:naryPr>
+            <m:chr m:val="∑"/>
+            <m:limLoc m:val="undOvr"/>
+            <m:ctrlPr>
+              <w:rPr>
+                <w:rFonts w:ascii="Cambria Math" w:hAnsi="Cambria Math"/>
+                <w:i/>
+              </w:rPr>
+            </m:ctrlPr>
+          </m:naryPr>
+          <m:sub>
+            <m:r>
+              <w:rPr>
+                <w:rFonts w:ascii="Cambria Math" w:hAnsi="Cambria Math"/>
+              </w:rPr>
+              <m:t>k=0</m:t>
+            </m:r>
+          </m:sub>
+          <m:sup>
+            <m:r>
+              <w:rPr>
+                <w:rFonts w:ascii="Cambria Math" w:hAnsi="Cambria Math"/>
+              </w:rPr>
+              <m:t>N-1</m:t>
+            </m:r>
+          </m:sup>
+          <m:e>
+            <m:r>
+              <w:rPr>
+                <w:rFonts w:ascii="Cambria Math" w:hAnsi="Cambria Math"/>
+              </w:rPr>
+              <m:t>rf_filter_coeff</m:t>
+            </m:r>
+            <m:d>
+              <m:dPr>
+                <m:begChr m:val="["/>
+                <m:endChr m:val="]"/>
+                <m:ctrlPr>
+                  <w:rPr>
+                    <w:rFonts w:ascii="Cambria Math" w:hAnsi="Cambria Math"/>
+                    <w:i/>
+                  </w:rPr>
+                </m:ctrlPr>
+              </m:dPr>
+              <m:e>
+                <m:r>
+                  <w:rPr>
+                    <w:rFonts w:ascii="Cambria Math" w:hAnsi="Cambria Math"/>
+                  </w:rPr>
+                  <m:t>k</m:t>
+                </m:r>
+              </m:e>
+            </m:d>
+            <m:r>
+              <w:rPr>
+                <w:rFonts w:ascii="Cambria Math" w:hAnsi="Cambria Math"/>
+              </w:rPr>
+              <m:t>∙filter_aud_in</m:t>
+            </m:r>
+            <m:d>
+              <m:dPr>
+                <m:begChr m:val="["/>
+                <m:endChr m:val="]"/>
+                <m:ctrlPr>
+                  <w:rPr>
+                    <w:rFonts w:ascii="Cambria Math" w:hAnsi="Cambria Math"/>
+                    <w:i/>
+                  </w:rPr>
+                </m:ctrlPr>
+              </m:dPr>
+              <m:e>
+                <m:r>
+                  <w:rPr>
+                    <w:rFonts w:ascii="Cambria Math" w:hAnsi="Cambria Math"/>
+                  </w:rPr>
+                  <m:t>n-k</m:t>
+                </m:r>
+              </m:e>
+            </m:d>
+          </m:e>
+        </m:nary>
+      </m:oMath>
+    </w:p>
+    <w:p>
+      <w:r>
+        <w:tab/>
+      </w:r>
+    </w:p>
+    <w:p>
+      <w:r>
+        <w:tab/>
+        <w:t>Control Plane Requirements:</w:t>
       </w:r>
     </w:p>
     <w:p>
@@ -2182,18 +2468,70 @@
           <w:numId w:val="2"/>
         </w:numPr>
       </w:pPr>
-      <w:r>
-        <w:t>Since the accumulator</w:t>
-      </w:r>
-      <w:r>
-        <w:t xml:space="preserve"> is 40 bits, there is a low chance for overflow</w:t>
+      <w:proofErr w:type="spellStart"/>
+      <w:r>
+        <w:t>filter_aud_in</w:t>
+      </w:r>
+      <w:proofErr w:type="spellEnd"/>
+      <w:r>
+        <w:t xml:space="preserve"> and out interfaces will flow the RTS/RTR protocol outlined in &lt;cite the document&gt;</w:t>
+      </w:r>
+      <w:r>
+        <w:t xml:space="preserve"> </w:t>
+      </w:r>
+    </w:p>
+    <w:p>
+      <w:pPr>
+        <w:pStyle w:val="ListParagraph"/>
+        <w:numPr>
+          <w:ilvl w:val="0"/>
+          <w:numId w:val="2"/>
+        </w:numPr>
+      </w:pPr>
+      <w:r>
+        <w:t>Input and output FIFOs may be required to accommodate smooth pipeline flow without bubbles, sizes TBD</w:t>
+      </w:r>
+    </w:p>
+    <w:p>
+      <w:pPr>
+        <w:pStyle w:val="ListParagraph"/>
+        <w:numPr>
+          <w:ilvl w:val="0"/>
+          <w:numId w:val="2"/>
+        </w:numPr>
+      </w:pPr>
+      <w:r>
+        <w:t xml:space="preserve">The </w:t>
+      </w:r>
+      <w:proofErr w:type="spellStart"/>
+      <w:r>
+        <w:t>rf</w:t>
+      </w:r>
+      <w:proofErr w:type="spellEnd"/>
+      <w:r>
+        <w:t xml:space="preserve">_* register values are assumed to be stable.  If they change during the calculation of an output sample the result will be unpredictable. </w:t>
       </w:r>
     </w:p>
     <w:p/>
+    <w:p/>
+    <w:p/>
+    <w:p/>
+    <w:p/>
+    <w:p/>
+    <w:p/>
+    <w:p/>
+    <w:p/>
     <w:p>
       <w:r>
+        <w:lastRenderedPageBreak/>
         <w:tab/>
-        <w:t>Control and Status Interfaces Bit Description:</w:t>
+        <w:t xml:space="preserve">Interfaces </w:t>
+      </w:r>
+      <w:r>
+        <w:t>Detailed</w:t>
+      </w:r>
+      <w:r>
+        <w:t xml:space="preserve"> Description:</w:t>
       </w:r>
     </w:p>
     <w:p>
@@ -2205,7 +2543,19 @@
         </w:numPr>
       </w:pPr>
       <w:r>
-        <w:t>Control Bits:</w:t>
+        <w:t>RTS/RTR – See &lt;insert reference here&gt;</w:t>
+      </w:r>
+    </w:p>
+    <w:p>
+      <w:pPr>
+        <w:pStyle w:val="ListParagraph"/>
+        <w:numPr>
+          <w:ilvl w:val="0"/>
+          <w:numId w:val="4"/>
+        </w:numPr>
+      </w:pPr>
+      <w:r>
+        <w:t>Register-based Control</w:t>
       </w:r>
     </w:p>
     <w:p>
@@ -2216,9 +2566,57 @@
           <w:numId w:val="4"/>
         </w:numPr>
       </w:pPr>
-      <w:r>
-        <w:t>rf_filter_clip_en: if on clipping will be performed</w:t>
-      </w:r>
+      <w:proofErr w:type="spellStart"/>
+      <w:r>
+        <w:t>rf_filter_shift</w:t>
+      </w:r>
+      <w:proofErr w:type="spellEnd"/>
+      <w:r>
+        <w:t>: &lt;what are the permitted values?  What do the values mean?&gt;</w:t>
+      </w:r>
+    </w:p>
+    <w:p>
+      <w:pPr>
+        <w:pStyle w:val="ListParagraph"/>
+        <w:numPr>
+          <w:ilvl w:val="1"/>
+          <w:numId w:val="4"/>
+        </w:numPr>
+      </w:pPr>
+      <w:proofErr w:type="spellStart"/>
+      <w:r>
+        <w:t>rf_filter_clip_en</w:t>
+      </w:r>
+      <w:proofErr w:type="spellEnd"/>
+      <w:r>
+        <w:t>: 1 – clipping will be performed, 0 – wrapping will be performed on overflow</w:t>
+      </w:r>
+    </w:p>
+    <w:p>
+      <w:pPr>
+        <w:pStyle w:val="ListParagraph"/>
+        <w:numPr>
+          <w:ilvl w:val="1"/>
+          <w:numId w:val="4"/>
+        </w:numPr>
+      </w:pPr>
+      <w:proofErr w:type="spellStart"/>
+      <w:r>
+        <w:t>rf_filter_coeff</w:t>
+      </w:r>
+      <w:proofErr w:type="spellEnd"/>
+      <w:r>
+        <w:t>_###: &lt;insert description&gt;</w:t>
+      </w:r>
+    </w:p>
+    <w:p>
+      <w:pPr>
+        <w:pStyle w:val="ListParagraph"/>
+        <w:numPr>
+          <w:ilvl w:val="1"/>
+          <w:numId w:val="4"/>
+        </w:numPr>
+      </w:pPr>
     </w:p>
     <w:p>
       <w:pPr>
@@ -2232,6 +2630,8 @@
         <w:t xml:space="preserve">Status Bits: </w:t>
       </w:r>
     </w:p>
+    <w:bookmarkEnd w:id="0"/>
+    <w:bookmarkEnd w:id="1"/>
     <w:p>
       <w:pPr>
         <w:pStyle w:val="ListParagraph"/>
@@ -2239,71 +2639,9 @@
           <w:ilvl w:val="1"/>
           <w:numId w:val="4"/>
         </w:numPr>
-        <w:rPr>
-          <w:sz w:val="28"/>
-        </w:rPr>
-      </w:pPr>
-      <w:bookmarkStart w:id="2" w:name="OLE_LINK3"/>
-      <w:bookmarkStart w:id="3" w:name="OLE_LINK4"/>
-      <w:r>
-        <w:rPr>
-          <w:rFonts w:eastAsia="Times New Roman"/>
-          <w:color w:val="000000"/>
-          <w:szCs w:val="22"/>
-        </w:rPr>
-        <w:t>filter_aud_in_rts</w:t>
-      </w:r>
-      <w:r>
-        <w:rPr>
-          <w:rFonts w:eastAsia="Times New Roman"/>
-          <w:color w:val="000000"/>
-          <w:szCs w:val="22"/>
-        </w:rPr>
-        <w:t xml:space="preserve">: input </w:t>
-      </w:r>
-      <w:r>
-        <w:rPr>
-          <w:rFonts w:eastAsia="Times New Roman"/>
-          <w:color w:val="000000"/>
-          <w:szCs w:val="22"/>
-        </w:rPr>
-        <w:t>register</w:t>
-      </w:r>
-      <w:r>
-        <w:rPr>
-          <w:rFonts w:eastAsia="Times New Roman"/>
-          <w:color w:val="000000"/>
-          <w:szCs w:val="22"/>
-        </w:rPr>
-        <w:t xml:space="preserve"> asserts ready to </w:t>
-      </w:r>
-      <w:r>
-        <w:rPr>
-          <w:rFonts w:eastAsia="Times New Roman"/>
-          <w:color w:val="000000"/>
-          <w:szCs w:val="22"/>
-        </w:rPr>
-        <w:t>send</w:t>
-      </w:r>
-    </w:p>
-    <w:p>
-      <w:pPr>
-        <w:pStyle w:val="ListParagraph"/>
-        <w:numPr>
-          <w:ilvl w:val="2"/>
-          <w:numId w:val="4"/>
-        </w:numPr>
-        <w:rPr>
-          <w:sz w:val="28"/>
-        </w:rPr>
-      </w:pPr>
-      <w:r>
-        <w:rPr>
-          <w:rFonts w:eastAsia="Times New Roman"/>
-          <w:color w:val="000000"/>
-          <w:szCs w:val="22"/>
-        </w:rPr>
-        <w:t xml:space="preserve"> (write enabled)</w:t>
+      </w:pPr>
+      <w:r>
+        <w:t>&lt;maybe indicate FIFO overflow/underflow?  If so then need a “trig” register signal to clear the bits&gt;</w:t>
       </w:r>
     </w:p>
     <w:p>
@@ -2313,216 +2651,108 @@
           <w:ilvl w:val="1"/>
           <w:numId w:val="4"/>
         </w:numPr>
-        <w:rPr>
-          <w:sz w:val="28"/>
-        </w:rPr>
-      </w:pPr>
-      <w:r>
-        <w:rPr>
-          <w:rFonts w:eastAsia="Times New Roman"/>
-          <w:color w:val="000000"/>
-          <w:szCs w:val="22"/>
-        </w:rPr>
-        <w:t>filter_aud_in_rt</w:t>
-      </w:r>
-      <w:r>
-        <w:rPr>
-          <w:rFonts w:eastAsia="Times New Roman"/>
-          <w:color w:val="000000"/>
-          <w:szCs w:val="22"/>
-        </w:rPr>
-        <w:t>r: input FIFO asserts ready to receive</w:t>
-      </w:r>
-      <w:r>
-        <w:rPr>
-          <w:rFonts w:eastAsia="Times New Roman"/>
-          <w:color w:val="000000"/>
-          <w:szCs w:val="22"/>
-        </w:rPr>
-        <w:t xml:space="preserve"> </w:t>
-      </w:r>
-    </w:p>
-    <w:p>
-      <w:pPr>
-        <w:pStyle w:val="ListParagraph"/>
-        <w:numPr>
-          <w:ilvl w:val="2"/>
-          <w:numId w:val="4"/>
-        </w:numPr>
-        <w:rPr>
-          <w:sz w:val="28"/>
-        </w:rPr>
-      </w:pPr>
-      <w:r>
-        <w:rPr>
-          <w:rFonts w:eastAsia="Times New Roman"/>
-          <w:color w:val="000000"/>
-          <w:szCs w:val="22"/>
-        </w:rPr>
-        <w:t>(fifo is not full)</w:t>
-      </w:r>
-    </w:p>
-    <w:bookmarkEnd w:id="2"/>
-    <w:bookmarkEnd w:id="3"/>
-    <w:p>
-      <w:pPr>
-        <w:pStyle w:val="ListParagraph"/>
-        <w:numPr>
-          <w:ilvl w:val="1"/>
-          <w:numId w:val="4"/>
-        </w:numPr>
-        <w:rPr>
-          <w:sz w:val="28"/>
-        </w:rPr>
-      </w:pPr>
-      <w:r>
-        <w:rPr>
-          <w:rFonts w:eastAsia="Times New Roman"/>
-          <w:color w:val="000000"/>
-          <w:szCs w:val="22"/>
-        </w:rPr>
-        <w:t>filter_aud_out</w:t>
-      </w:r>
-      <w:r>
-        <w:rPr>
-          <w:rFonts w:eastAsia="Times New Roman"/>
-          <w:color w:val="000000"/>
-          <w:szCs w:val="22"/>
-        </w:rPr>
-        <w:t>_rts</w:t>
-      </w:r>
-      <w:r>
-        <w:rPr>
-          <w:rFonts w:eastAsia="Times New Roman"/>
-          <w:color w:val="000000"/>
-          <w:szCs w:val="22"/>
-        </w:rPr>
-        <w:t>:</w:t>
-      </w:r>
-      <w:r>
-        <w:rPr>
-          <w:rFonts w:eastAsia="Times New Roman"/>
-          <w:color w:val="000000"/>
-          <w:szCs w:val="22"/>
-        </w:rPr>
-        <w:t xml:space="preserve"> accumulator is ready to send</w:t>
-      </w:r>
-      <w:r>
-        <w:rPr>
-          <w:rFonts w:eastAsia="Times New Roman"/>
-          <w:color w:val="000000"/>
-          <w:szCs w:val="22"/>
-        </w:rPr>
-        <w:t xml:space="preserve"> </w:t>
-      </w:r>
-    </w:p>
-    <w:p>
-      <w:pPr>
-        <w:pStyle w:val="ListParagraph"/>
-        <w:numPr>
-          <w:ilvl w:val="2"/>
-          <w:numId w:val="4"/>
-        </w:numPr>
-        <w:rPr>
-          <w:sz w:val="28"/>
-        </w:rPr>
-      </w:pPr>
-      <w:r>
-        <w:rPr>
-          <w:rFonts w:eastAsia="Times New Roman"/>
-          <w:color w:val="000000"/>
-          <w:szCs w:val="22"/>
-        </w:rPr>
-        <w:t>(fifo is not empty)</w:t>
-      </w:r>
-    </w:p>
-    <w:p>
-      <w:pPr>
-        <w:pStyle w:val="ListParagraph"/>
-        <w:numPr>
-          <w:ilvl w:val="1"/>
-          <w:numId w:val="4"/>
-        </w:numPr>
-        <w:rPr>
-          <w:sz w:val="28"/>
-        </w:rPr>
-      </w:pPr>
-      <w:r>
-        <w:rPr>
-          <w:rFonts w:eastAsia="Times New Roman"/>
-          <w:color w:val="000000"/>
-          <w:szCs w:val="22"/>
-        </w:rPr>
-        <w:t xml:space="preserve">filter_aud_out_rtr: </w:t>
-      </w:r>
-      <w:r>
-        <w:rPr>
-          <w:rFonts w:eastAsia="Times New Roman"/>
-          <w:color w:val="000000"/>
-          <w:szCs w:val="22"/>
-        </w:rPr>
-        <w:t>output</w:t>
-      </w:r>
-      <w:r>
-        <w:rPr>
-          <w:rFonts w:eastAsia="Times New Roman"/>
-          <w:color w:val="000000"/>
-          <w:szCs w:val="22"/>
-        </w:rPr>
-        <w:t xml:space="preserve"> FIFO asserts ready to </w:t>
-      </w:r>
-      <w:r>
-        <w:rPr>
-          <w:rFonts w:eastAsia="Times New Roman"/>
-          <w:color w:val="000000"/>
-          <w:szCs w:val="22"/>
-        </w:rPr>
-        <w:t xml:space="preserve">receive </w:t>
-      </w:r>
-    </w:p>
-    <w:p>
-      <w:pPr>
-        <w:pStyle w:val="ListParagraph"/>
-        <w:numPr>
-          <w:ilvl w:val="2"/>
-          <w:numId w:val="4"/>
-        </w:numPr>
-        <w:rPr>
-          <w:sz w:val="28"/>
-        </w:rPr>
-      </w:pPr>
-      <w:r>
-        <w:rPr>
-          <w:rFonts w:eastAsia="Times New Roman"/>
-          <w:color w:val="000000"/>
-          <w:szCs w:val="22"/>
-        </w:rPr>
-        <w:t>(read enabled)</w:t>
-      </w:r>
-      <w:bookmarkStart w:id="4" w:name="_GoBack"/>
-      <w:bookmarkEnd w:id="0"/>
-      <w:bookmarkEnd w:id="1"/>
-      <w:bookmarkEnd w:id="4"/>
+      </w:pPr>
+      <w:r>
+        <w:t>&lt;maybe indicate clipping/wrapping?  If so need trig signal to clear&gt;</w:t>
+      </w:r>
     </w:p>
     <w:p/>
     <w:p>
       <w:r>
         <w:t xml:space="preserve">Micro-architecture </w:t>
       </w:r>
+      <w:bookmarkStart w:id="2" w:name="_GoBack"/>
+      <w:bookmarkEnd w:id="2"/>
     </w:p>
     <w:p/>
     <w:p>
       <w:r>
+        <w:rPr>
+          <w:noProof/>
+        </w:rPr>
+        <w:drawing>
+          <wp:inline distT="0" distB="0" distL="0" distR="0" wp14:anchorId="0CAA4A1C" wp14:editId="38D0F994">
+            <wp:extent cx="5477510" cy="2896870"/>
+            <wp:effectExtent l="0" t="0" r="8890" b="0"/>
+            <wp:docPr id="1" name="Picture 1" descr="../../../../../../Downloads/BLOCK%20Diagrm%20-%20New%"/>
+            <wp:cNvGraphicFramePr>
+              <a:graphicFrameLocks xmlns:a="http://schemas.openxmlformats.org/drawingml/2006/main" noChangeAspect="1"/>
+            </wp:cNvGraphicFramePr>
+            <a:graphic xmlns:a="http://schemas.openxmlformats.org/drawingml/2006/main">
+              <a:graphicData uri="http://schemas.openxmlformats.org/drawingml/2006/picture">
+                <pic:pic xmlns:pic="http://schemas.openxmlformats.org/drawingml/2006/picture">
+                  <pic:nvPicPr>
+                    <pic:cNvPr id="0" name="Picture 1" descr="../../../../../../Downloads/BLOCK%20Diagrm%20-%20New%"/>
+                    <pic:cNvPicPr>
+                      <a:picLocks noChangeAspect="1" noChangeArrowheads="1"/>
+                    </pic:cNvPicPr>
+                  </pic:nvPicPr>
+                  <pic:blipFill>
+                    <a:blip r:embed="rId6">
+                      <a:extLst>
+                        <a:ext uri="{28A0092B-C50C-407E-A947-70E740481C1C}">
+                          <a14:useLocalDpi xmlns:a14="http://schemas.microsoft.com/office/drawing/2010/main" val="0"/>
+                        </a:ext>
+                      </a:extLst>
+                    </a:blip>
+                    <a:srcRect/>
+                    <a:stretch>
+                      <a:fillRect/>
+                    </a:stretch>
+                  </pic:blipFill>
+                  <pic:spPr bwMode="auto">
+                    <a:xfrm>
+                      <a:off x="0" y="0"/>
+                      <a:ext cx="5477510" cy="2896870"/>
+                    </a:xfrm>
+                    <a:prstGeom prst="rect">
+                      <a:avLst/>
+                    </a:prstGeom>
+                    <a:noFill/>
+                    <a:ln>
+                      <a:noFill/>
+                    </a:ln>
+                  </pic:spPr>
+                </pic:pic>
+              </a:graphicData>
+            </a:graphic>
+          </wp:inline>
+        </w:drawing>
+      </w:r>
+    </w:p>
+    <w:p/>
+    <w:p/>
+    <w:p/>
+    <w:p>
+      <w:r>
         <w:tab/>
-        <w:t>filter_convolution.v</w:t>
-      </w:r>
+      </w:r>
+      <w:proofErr w:type="spellStart"/>
+      <w:r>
+        <w:t>filter_</w:t>
+      </w:r>
+      <w:proofErr w:type="gramStart"/>
+      <w:r>
+        <w:t>convolution.v</w:t>
+      </w:r>
+      <w:proofErr w:type="spellEnd"/>
+      <w:proofErr w:type="gramEnd"/>
     </w:p>
     <w:p/>
     <w:p>
       <w:r>
         <w:tab/>
-        <w:t>filter_accumulator.v</w:t>
-      </w:r>
+      </w:r>
+      <w:proofErr w:type="spellStart"/>
+      <w:r>
+        <w:t>filter_</w:t>
+      </w:r>
+      <w:proofErr w:type="gramStart"/>
+      <w:r>
+        <w:t>accumulator.v</w:t>
+      </w:r>
+      <w:proofErr w:type="spellEnd"/>
+      <w:proofErr w:type="gramEnd"/>
     </w:p>
     <w:p>
       <w:r>
@@ -2532,15 +2762,33 @@
     <w:p>
       <w:r>
         <w:tab/>
-        <w:t>filter_fifo.v</w:t>
-      </w:r>
+      </w:r>
+      <w:proofErr w:type="spellStart"/>
+      <w:r>
+        <w:t>filter_</w:t>
+      </w:r>
+      <w:proofErr w:type="gramStart"/>
+      <w:r>
+        <w:t>fifo.v</w:t>
+      </w:r>
+      <w:proofErr w:type="spellEnd"/>
+      <w:proofErr w:type="gramEnd"/>
     </w:p>
     <w:p/>
     <w:p>
       <w:r>
         <w:tab/>
-        <w:t>filter_round_shift_clip.v</w:t>
-      </w:r>
+      </w:r>
+      <w:proofErr w:type="spellStart"/>
+      <w:r>
+        <w:t>filter_round_shift_</w:t>
+      </w:r>
+      <w:proofErr w:type="gramStart"/>
+      <w:r>
+        <w:t>clip.v</w:t>
+      </w:r>
+      <w:proofErr w:type="spellEnd"/>
+      <w:proofErr w:type="gramEnd"/>
     </w:p>
     <w:p/>
     <w:p>
@@ -2566,7 +2814,7 @@
 </file>
 
 <file path=word/numbering.xml><?xml version="1.0" encoding="utf-8"?>
-<w:numbering xmlns:wpc="http://schemas.microsoft.com/office/word/2010/wordprocessingCanvas" xmlns:mo="http://schemas.microsoft.com/office/mac/office/2008/main" xmlns:mc="http://schemas.openxmlformats.org/markup-compatibility/2006" xmlns:mv="urn:schemas-microsoft-com:mac:vml" xmlns:o="urn:schemas-microsoft-com:office:office" xmlns:r="http://schemas.openxmlformats.org/officeDocument/2006/relationships" xmlns:m="http://schemas.openxmlformats.org/officeDocument/2006/math" xmlns:v="urn:schemas-microsoft-com:vml" xmlns:wp14="http://schemas.microsoft.com/office/word/2010/wordprocessingDrawing" xmlns:wp="http://schemas.openxmlformats.org/drawingml/2006/wordprocessingDrawing" xmlns:w10="urn:schemas-microsoft-com:office:word" xmlns:w="http://schemas.openxmlformats.org/wordprocessingml/2006/main" xmlns:w14="http://schemas.microsoft.com/office/word/2010/wordml" xmlns:wpg="http://schemas.microsoft.com/office/word/2010/wordprocessingGroup" xmlns:wpi="http://schemas.microsoft.com/office/word/2010/wordprocessingInk" xmlns:wne="http://schemas.microsoft.com/office/word/2006/wordml" xmlns:wps="http://schemas.microsoft.com/office/word/2010/wordprocessingShape" mc:Ignorable="w14 wp14">
+<w:numbering xmlns:wpc="http://schemas.microsoft.com/office/word/2010/wordprocessingCanvas" xmlns:mo="http://schemas.microsoft.com/office/mac/office/2008/main" xmlns:mc="http://schemas.openxmlformats.org/markup-compatibility/2006" xmlns:mv="urn:schemas-microsoft-com:mac:vml" xmlns:o="urn:schemas-microsoft-com:office:office" xmlns:r="http://schemas.openxmlformats.org/officeDocument/2006/relationships" xmlns:m="http://schemas.openxmlformats.org/officeDocument/2006/math" xmlns:v="urn:schemas-microsoft-com:vml" xmlns:wp14="http://schemas.microsoft.com/office/word/2010/wordprocessingDrawing" xmlns:wp="http://schemas.openxmlformats.org/drawingml/2006/wordprocessingDrawing" xmlns:w10="urn:schemas-microsoft-com:office:word" xmlns:w="http://schemas.openxmlformats.org/wordprocessingml/2006/main" xmlns:w14="http://schemas.microsoft.com/office/word/2010/wordml" xmlns:w15="http://schemas.microsoft.com/office/word/2012/wordml" xmlns:wpg="http://schemas.microsoft.com/office/word/2010/wordprocessingGroup" xmlns:wpi="http://schemas.microsoft.com/office/word/2010/wordprocessingInk" xmlns:wne="http://schemas.microsoft.com/office/word/2006/wordml" xmlns:wps="http://schemas.microsoft.com/office/word/2010/wordprocessingShape" mc:Ignorable="w14 w15 wp14">
   <w:abstractNum w:abstractNumId="0">
     <w:nsid w:val="0AAD4AD2"/>
     <w:multiLevelType w:val="multilevel"/>
@@ -3071,7 +3319,7 @@
         <w:rFonts w:ascii="Symbol" w:hAnsi="Symbol" w:hint="default"/>
       </w:rPr>
     </w:lvl>
-    <w:lvl w:ilvl="1" w:tplc="04090003" w:tentative="1">
+    <w:lvl w:ilvl="1" w:tplc="04090003">
       <w:start w:val="1"/>
       <w:numFmt w:val="bullet"/>
       <w:lvlText w:val="o"/>
@@ -3187,7 +3435,7 @@
 </file>
 
 <file path=word/styles.xml><?xml version="1.0" encoding="utf-8"?>
-<w:styles xmlns:mc="http://schemas.openxmlformats.org/markup-compatibility/2006" xmlns:r="http://schemas.openxmlformats.org/officeDocument/2006/relationships" xmlns:w="http://schemas.openxmlformats.org/wordprocessingml/2006/main" xmlns:w14="http://schemas.microsoft.com/office/word/2010/wordml" mc:Ignorable="w14">
+<w:styles xmlns:mc="http://schemas.openxmlformats.org/markup-compatibility/2006" xmlns:r="http://schemas.openxmlformats.org/officeDocument/2006/relationships" xmlns:w="http://schemas.openxmlformats.org/wordprocessingml/2006/main" xmlns:w14="http://schemas.microsoft.com/office/word/2010/wordml" xmlns:w15="http://schemas.microsoft.com/office/word/2012/wordml" mc:Ignorable="w14 w15">
   <w:docDefaults>
     <w:rPrDefault>
       <w:rPr>
@@ -3199,496 +3447,387 @@
     </w:rPrDefault>
     <w:pPrDefault/>
   </w:docDefaults>
-  <w:latentStyles w:defLockedState="0" w:defUIPriority="99" w:defSemiHidden="1" w:defUnhideWhenUsed="1" w:defQFormat="0" w:count="276">
-    <w:lsdException w:name="Normal" w:semiHidden="0" w:uiPriority="0" w:unhideWhenUsed="0" w:qFormat="1"/>
-    <w:lsdException w:name="heading 1" w:semiHidden="0" w:uiPriority="9" w:unhideWhenUsed="0" w:qFormat="1"/>
-    <w:lsdException w:name="heading 2" w:uiPriority="9" w:qFormat="1"/>
-    <w:lsdException w:name="heading 3" w:uiPriority="9" w:qFormat="1"/>
-    <w:lsdException w:name="heading 4" w:uiPriority="9" w:qFormat="1"/>
-    <w:lsdException w:name="heading 5" w:uiPriority="9" w:qFormat="1"/>
-    <w:lsdException w:name="heading 6" w:uiPriority="9" w:qFormat="1"/>
-    <w:lsdException w:name="heading 7" w:uiPriority="9" w:qFormat="1"/>
-    <w:lsdException w:name="heading 8" w:uiPriority="9" w:qFormat="1"/>
-    <w:lsdException w:name="heading 9" w:uiPriority="9" w:qFormat="1"/>
-    <w:lsdException w:name="toc 1" w:uiPriority="39"/>
-    <w:lsdException w:name="toc 2" w:uiPriority="39"/>
-    <w:lsdException w:name="toc 3" w:uiPriority="39"/>
-    <w:lsdException w:name="toc 4" w:uiPriority="39"/>
-    <w:lsdException w:name="toc 5" w:uiPriority="39"/>
-    <w:lsdException w:name="toc 6" w:uiPriority="39"/>
-    <w:lsdException w:name="toc 7" w:uiPriority="39"/>
-    <w:lsdException w:name="toc 8" w:uiPriority="39"/>
-    <w:lsdException w:name="toc 9" w:uiPriority="39"/>
-    <w:lsdException w:name="caption" w:uiPriority="35" w:qFormat="1"/>
-    <w:lsdException w:name="Title" w:semiHidden="0" w:uiPriority="10" w:unhideWhenUsed="0" w:qFormat="1"/>
-    <w:lsdException w:name="Default Paragraph Font" w:uiPriority="1"/>
-    <w:lsdException w:name="Subtitle" w:semiHidden="0" w:uiPriority="11" w:unhideWhenUsed="0" w:qFormat="1"/>
-    <w:lsdException w:name="Strong" w:semiHidden="0" w:uiPriority="22" w:unhideWhenUsed="0" w:qFormat="1"/>
-    <w:lsdException w:name="Emphasis" w:semiHidden="0" w:uiPriority="20" w:unhideWhenUsed="0" w:qFormat="1"/>
-    <w:lsdException w:name="Table Grid" w:semiHidden="0" w:uiPriority="59" w:unhideWhenUsed="0"/>
-    <w:lsdException w:name="Placeholder Text" w:unhideWhenUsed="0"/>
-    <w:lsdException w:name="No Spacing" w:semiHidden="0" w:uiPriority="1" w:unhideWhenUsed="0" w:qFormat="1"/>
-    <w:lsdException w:name="Light Shading" w:semiHidden="0" w:uiPriority="60" w:unhideWhenUsed="0"/>
-    <w:lsdException w:name="Light List" w:semiHidden="0" w:uiPriority="61" w:unhideWhenUsed="0"/>
-    <w:lsdException w:name="Light Grid" w:semiHidden="0" w:uiPriority="62" w:unhideWhenUsed="0"/>
-    <w:lsdException w:name="Medium Shading 1" w:semiHidden="0" w:uiPriority="63" w:unhideWhenUsed="0"/>
-    <w:lsdException w:name="Medium Shading 2" w:semiHidden="0" w:uiPriority="64" w:unhideWhenUsed="0"/>
-    <w:lsdException w:name="Medium List 1" w:semiHidden="0" w:uiPriority="65" w:unhideWhenUsed="0"/>
-    <w:lsdException w:name="Medium List 2" w:semiHidden="0" w:uiPriority="66" w:unhideWhenUsed="0"/>
-    <w:lsdException w:name="Medium Grid 1" w:semiHidden="0" w:uiPriority="67" w:unhideWhenUsed="0"/>
-    <w:lsdException w:name="Medium Grid 2" w:semiHidden="0" w:uiPriority="68" w:unhideWhenUsed="0"/>
-    <w:lsdException w:name="Medium Grid 3" w:semiHidden="0" w:uiPriority="69" w:unhideWhenUsed="0"/>
-    <w:lsdException w:name="Dark List" w:semiHidden="0" w:uiPriority="70" w:unhideWhenUsed="0"/>
-    <w:lsdException w:name="Colorful Shading" w:semiHidden="0" w:uiPriority="71" w:unhideWhenUsed="0"/>
-    <w:lsdException w:name="Colorful List" w:semiHidden="0" w:uiPriority="72" w:unhideWhenUsed="0"/>
-    <w:lsdException w:name="Colorful Grid" w:semiHidden="0" w:uiPriority="73" w:unhideWhenUsed="0"/>
-    <w:lsdException w:name="Light Shading Accent 1" w:semiHidden="0" w:uiPriority="60" w:unhideWhenUsed="0"/>
-    <w:lsdException w:name="Light List Accent 1" w:semiHidden="0" w:uiPriority="61" w:unhideWhenUsed="0"/>
-    <w:lsdException w:name="Light Grid Accent 1" w:semiHidden="0" w:uiPriority="62" w:unhideWhenUsed="0"/>
-    <w:lsdException w:name="Medium Shading 1 Accent 1" w:semiHidden="0" w:uiPriority="63" w:unhideWhenUsed="0"/>
-    <w:lsdException w:name="Medium Shading 2 Accent 1" w:semiHidden="0" w:uiPriority="64" w:unhideWhenUsed="0"/>
-    <w:lsdException w:name="Medium List 1 Accent 1" w:semiHidden="0" w:uiPriority="65" w:unhideWhenUsed="0"/>
-    <w:lsdException w:name="Revision" w:unhideWhenUsed="0"/>
-    <w:lsdException w:name="List Paragraph" w:semiHidden="0" w:uiPriority="34" w:unhideWhenUsed="0" w:qFormat="1"/>
-    <w:lsdException w:name="Quote" w:semiHidden="0" w:uiPriority="29" w:unhideWhenUsed="0" w:qFormat="1"/>
-    <w:lsdException w:name="Intense Quote" w:semiHidden="0" w:uiPriority="30" w:unhideWhenUsed="0" w:qFormat="1"/>
-    <w:lsdException w:name="Medium List 2 Accent 1" w:semiHidden="0" w:uiPriority="66" w:unhideWhenUsed="0"/>
-    <w:lsdException w:name="Medium Grid 1 Accent 1" w:semiHidden="0" w:uiPriority="67" w:unhideWhenUsed="0"/>
-    <w:lsdException w:name="Medium Grid 2 Accent 1" w:semiHidden="0" w:uiPriority="68" w:unhideWhenUsed="0"/>
-    <w:lsdException w:name="Medium Grid 3 Accent 1" w:semiHidden="0" w:uiPriority="69" w:unhideWhenUsed="0"/>
-    <w:lsdException w:name="Dark List Accent 1" w:semiHidden="0" w:uiPriority="70" w:unhideWhenUsed="0"/>
-    <w:lsdException w:name="Colorful Shading Accent 1" w:semiHidden="0" w:uiPriority="71" w:unhideWhenUsed="0"/>
-    <w:lsdException w:name="Colorful List Accent 1" w:semiHidden="0" w:uiPriority="72" w:unhideWhenUsed="0"/>
-    <w:lsdException w:name="Colorful Grid Accent 1" w:semiHidden="0" w:uiPriority="73" w:unhideWhenUsed="0"/>
-    <w:lsdException w:name="Light Shading Accent 2" w:semiHidden="0" w:uiPriority="60" w:unhideWhenUsed="0"/>
-    <w:lsdException w:name="Light List Accent 2" w:semiHidden="0" w:uiPriority="61" w:unhideWhenUsed="0"/>
-    <w:lsdException w:name="Light Grid Accent 2" w:semiHidden="0" w:uiPriority="62" w:unhideWhenUsed="0"/>
-    <w:lsdException w:name="Medium Shading 1 Accent 2" w:semiHidden="0" w:uiPriority="63" w:unhideWhenUsed="0"/>
-    <w:lsdException w:name="Medium Shading 2 Accent 2" w:semiHidden="0" w:uiPriority="64" w:unhideWhenUsed="0"/>
-    <w:lsdException w:name="Medium List 1 Accent 2" w:semiHidden="0" w:uiPriority="65" w:unhideWhenUsed="0"/>
-    <w:lsdException w:name="Medium List 2 Accent 2" w:semiHidden="0" w:uiPriority="66" w:unhideWhenUsed="0"/>
-    <w:lsdException w:name="Medium Grid 1 Accent 2" w:semiHidden="0" w:uiPriority="67" w:unhideWhenUsed="0"/>
-    <w:lsdException w:name="Medium Grid 2 Accent 2" w:semiHidden="0" w:uiPriority="68" w:unhideWhenUsed="0"/>
-    <w:lsdException w:name="Medium Grid 3 Accent 2" w:semiHidden="0" w:uiPriority="69" w:unhideWhenUsed="0"/>
-    <w:lsdException w:name="Dark List Accent 2" w:semiHidden="0" w:uiPriority="70" w:unhideWhenUsed="0"/>
-    <w:lsdException w:name="Colorful Shading Accent 2" w:semiHidden="0" w:uiPriority="71" w:unhideWhenUsed="0"/>
-    <w:lsdException w:name="Colorful List Accent 2" w:semiHidden="0" w:uiPriority="72" w:unhideWhenUsed="0"/>
-    <w:lsdException w:name="Colorful Grid Accent 2" w:semiHidden="0" w:uiPriority="73" w:unhideWhenUsed="0"/>
-    <w:lsdException w:name="Light Shading Accent 3" w:semiHidden="0" w:uiPriority="60" w:unhideWhenUsed="0"/>
-    <w:lsdException w:name="Light List Accent 3" w:semiHidden="0" w:uiPriority="61" w:unhideWhenUsed="0"/>
-    <w:lsdException w:name="Light Grid Accent 3" w:semiHidden="0" w:uiPriority="62" w:unhideWhenUsed="0"/>
-    <w:lsdException w:name="Medium Shading 1 Accent 3" w:semiHidden="0" w:uiPriority="63" w:unhideWhenUsed="0"/>
-    <w:lsdException w:name="Medium Shading 2 Accent 3" w:semiHidden="0" w:uiPriority="64" w:unhideWhenUsed="0"/>
-    <w:lsdException w:name="Medium List 1 Accent 3" w:semiHidden="0" w:uiPriority="65" w:unhideWhenUsed="0"/>
-    <w:lsdException w:name="Medium List 2 Accent 3" w:semiHidden="0" w:uiPriority="66" w:unhideWhenUsed="0"/>
-    <w:lsdException w:name="Medium Grid 1 Accent 3" w:semiHidden="0" w:uiPriority="67" w:unhideWhenUsed="0"/>
-    <w:lsdException w:name="Medium Grid 2 Accent 3" w:semiHidden="0" w:uiPriority="68" w:unhideWhenUsed="0"/>
-    <w:lsdException w:name="Medium Grid 3 Accent 3" w:semiHidden="0" w:uiPriority="69" w:unhideWhenUsed="0"/>
-    <w:lsdException w:name="Dark List Accent 3" w:semiHidden="0" w:uiPriority="70" w:unhideWhenUsed="0"/>
-    <w:lsdException w:name="Colorful Shading Accent 3" w:semiHidden="0" w:uiPriority="71" w:unhideWhenUsed="0"/>
-    <w:lsdException w:name="Colorful List Accent 3" w:semiHidden="0" w:uiPriority="72" w:unhideWhenUsed="0"/>
-    <w:lsdException w:name="Colorful Grid Accent 3" w:semiHidden="0" w:uiPriority="73" w:unhideWhenUsed="0"/>
-    <w:lsdException w:name="Light Shading Accent 4" w:semiHidden="0" w:uiPriority="60" w:unhideWhenUsed="0"/>
-    <w:lsdException w:name="Light List Accent 4" w:semiHidden="0" w:uiPriority="61" w:unhideWhenUsed="0"/>
-    <w:lsdException w:name="Light Grid Accent 4" w:semiHidden="0" w:uiPriority="62" w:unhideWhenUsed="0"/>
-    <w:lsdException w:name="Medium Shading 1 Accent 4" w:semiHidden="0" w:uiPriority="63" w:unhideWhenUsed="0"/>
-    <w:lsdException w:name="Medium Shading 2 Accent 4" w:semiHidden="0" w:uiPriority="64" w:unhideWhenUsed="0"/>
-    <w:lsdException w:name="Medium List 1 Accent 4" w:semiHidden="0" w:uiPriority="65" w:unhideWhenUsed="0"/>
-    <w:lsdException w:name="Medium List 2 Accent 4" w:semiHidden="0" w:uiPriority="66" w:unhideWhenUsed="0"/>
-    <w:lsdException w:name="Medium Grid 1 Accent 4" w:semiHidden="0" w:uiPriority="67" w:unhideWhenUsed="0"/>
-    <w:lsdException w:name="Medium Grid 2 Accent 4" w:semiHidden="0" w:uiPriority="68" w:unhideWhenUsed="0"/>
-    <w:lsdException w:name="Medium Grid 3 Accent 4" w:semiHidden="0" w:uiPriority="69" w:unhideWhenUsed="0"/>
-    <w:lsdException w:name="Dark List Accent 4" w:semiHidden="0" w:uiPriority="70" w:unhideWhenUsed="0"/>
-    <w:lsdException w:name="Colorful Shading Accent 4" w:semiHidden="0" w:uiPriority="71" w:unhideWhenUsed="0"/>
-    <w:lsdException w:name="Colorful List Accent 4" w:semiHidden="0" w:uiPriority="72" w:unhideWhenUsed="0"/>
-    <w:lsdException w:name="Colorful Grid Accent 4" w:semiHidden="0" w:uiPriority="73" w:unhideWhenUsed="0"/>
-    <w:lsdException w:name="Light Shading Accent 5" w:semiHidden="0" w:uiPriority="60" w:unhideWhenUsed="0"/>
-    <w:lsdException w:name="Light List Accent 5" w:semiHidden="0" w:uiPriority="61" w:unhideWhenUsed="0"/>
-    <w:lsdException w:name="Light Grid Accent 5" w:semiHidden="0" w:uiPriority="62" w:unhideWhenUsed="0"/>
-    <w:lsdException w:name="Medium Shading 1 Accent 5" w:semiHidden="0" w:uiPriority="63" w:unhideWhenUsed="0"/>
-    <w:lsdException w:name="Medium Shading 2 Accent 5" w:semiHidden="0" w:uiPriority="64" w:unhideWhenUsed="0"/>
-    <w:lsdException w:name="Medium List 1 Accent 5" w:semiHidden="0" w:uiPriority="65" w:unhideWhenUsed="0"/>
-    <w:lsdException w:name="Medium List 2 Accent 5" w:semiHidden="0" w:uiPriority="66" w:unhideWhenUsed="0"/>
-    <w:lsdException w:name="Medium Grid 1 Accent 5" w:semiHidden="0" w:uiPriority="67" w:unhideWhenUsed="0"/>
-    <w:lsdException w:name="Medium Grid 2 Accent 5" w:semiHidden="0" w:uiPriority="68" w:unhideWhenUsed="0"/>
-    <w:lsdException w:name="Medium Grid 3 Accent 5" w:semiHidden="0" w:uiPriority="69" w:unhideWhenUsed="0"/>
-    <w:lsdException w:name="Dark List Accent 5" w:semiHidden="0" w:uiPriority="70" w:unhideWhenUsed="0"/>
-    <w:lsdException w:name="Colorful Shading Accent 5" w:semiHidden="0" w:uiPriority="71" w:unhideWhenUsed="0"/>
-    <w:lsdException w:name="Colorful List Accent 5" w:semiHidden="0" w:uiPriority="72" w:unhideWhenUsed="0"/>
-    <w:lsdException w:name="Colorful Grid Accent 5" w:semiHidden="0" w:uiPriority="73" w:unhideWhenUsed="0"/>
-    <w:lsdException w:name="Light Shading Accent 6" w:semiHidden="0" w:uiPriority="60" w:unhideWhenUsed="0"/>
-    <w:lsdException w:name="Light List Accent 6" w:semiHidden="0" w:uiPriority="61" w:unhideWhenUsed="0"/>
-    <w:lsdException w:name="Light Grid Accent 6" w:semiHidden="0" w:uiPriority="62" w:unhideWhenUsed="0"/>
-    <w:lsdException w:name="Medium Shading 1 Accent 6" w:semiHidden="0" w:uiPriority="63" w:unhideWhenUsed="0"/>
-    <w:lsdException w:name="Medium Shading 2 Accent 6" w:semiHidden="0" w:uiPriority="64" w:unhideWhenUsed="0"/>
-    <w:lsdException w:name="Medium List 1 Accent 6" w:semiHidden="0" w:uiPriority="65" w:unhideWhenUsed="0"/>
-    <w:lsdException w:name="Medium List 2 Accent 6" w:semiHidden="0" w:uiPriority="66" w:unhideWhenUsed="0"/>
-    <w:lsdException w:name="Medium Grid 1 Accent 6" w:semiHidden="0" w:uiPriority="67" w:unhideWhenUsed="0"/>
-    <w:lsdException w:name="Medium Grid 2 Accent 6" w:semiHidden="0" w:uiPriority="68" w:unhideWhenUsed="0"/>
-    <w:lsdException w:name="Medium Grid 3 Accent 6" w:semiHidden="0" w:uiPriority="69" w:unhideWhenUsed="0"/>
-    <w:lsdException w:name="Dark List Accent 6" w:semiHidden="0" w:uiPriority="70" w:unhideWhenUsed="0"/>
-    <w:lsdException w:name="Colorful Shading Accent 6" w:semiHidden="0" w:uiPriority="71" w:unhideWhenUsed="0"/>
-    <w:lsdException w:name="Colorful List Accent 6" w:semiHidden="0" w:uiPriority="72" w:unhideWhenUsed="0"/>
-    <w:lsdException w:name="Colorful Grid Accent 6" w:semiHidden="0" w:uiPriority="73" w:unhideWhenUsed="0"/>
-    <w:lsdException w:name="Subtle Emphasis" w:semiHidden="0" w:uiPriority="19" w:unhideWhenUsed="0" w:qFormat="1"/>
-    <w:lsdException w:name="Intense Emphasis" w:semiHidden="0" w:uiPriority="21" w:unhideWhenUsed="0" w:qFormat="1"/>
-    <w:lsdException w:name="Subtle Reference" w:semiHidden="0" w:uiPriority="31" w:unhideWhenUsed="0" w:qFormat="1"/>
-    <w:lsdException w:name="Intense Reference" w:semiHidden="0" w:uiPriority="32" w:unhideWhenUsed="0" w:qFormat="1"/>
-    <w:lsdException w:name="Book Title" w:semiHidden="0" w:uiPriority="33" w:unhideWhenUsed="0" w:qFormat="1"/>
-    <w:lsdException w:name="Bibliography" w:uiPriority="37"/>
-    <w:lsdException w:name="TOC Heading" w:uiPriority="39" w:qFormat="1"/>
-  </w:latentStyles>
-  <w:style w:type="paragraph" w:default="1" w:styleId="Normal">
-    <w:name w:val="Normal"/>
-    <w:qFormat/>
-  </w:style>
-  <w:style w:type="character" w:default="1" w:styleId="DefaultParagraphFont">
-    <w:name w:val="Default Paragraph Font"/>
-    <w:uiPriority w:val="1"/>
-    <w:semiHidden/>
-    <w:unhideWhenUsed/>
-  </w:style>
-  <w:style w:type="table" w:default="1" w:styleId="TableNormal">
-    <w:name w:val="Normal Table"/>
-    <w:uiPriority w:val="99"/>
-    <w:semiHidden/>
-    <w:unhideWhenUsed/>
-    <w:tblPr>
-      <w:tblInd w:w="0" w:type="dxa"/>
-      <w:tblCellMar>
-        <w:top w:w="0" w:type="dxa"/>
-        <w:left w:w="108" w:type="dxa"/>
-        <w:bottom w:w="0" w:type="dxa"/>
-        <w:right w:w="108" w:type="dxa"/>
-      </w:tblCellMar>
-    </w:tblPr>
-  </w:style>
-  <w:style w:type="numbering" w:default="1" w:styleId="NoList">
-    <w:name w:val="No List"/>
-    <w:uiPriority w:val="99"/>
-    <w:semiHidden/>
-    <w:unhideWhenUsed/>
-  </w:style>
-  <w:style w:type="paragraph" w:styleId="Index1">
-    <w:name w:val="index 1"/>
-    <w:basedOn w:val="Normal"/>
-    <w:next w:val="Normal"/>
-    <w:autoRedefine/>
-    <w:uiPriority w:val="99"/>
-    <w:unhideWhenUsed/>
-    <w:rsid w:val="00996452"/>
-    <w:pPr>
-      <w:ind w:left="240" w:hanging="240"/>
-    </w:pPr>
-  </w:style>
-  <w:style w:type="paragraph" w:styleId="Index2">
-    <w:name w:val="index 2"/>
-    <w:basedOn w:val="Normal"/>
-    <w:next w:val="Normal"/>
-    <w:autoRedefine/>
-    <w:uiPriority w:val="99"/>
-    <w:unhideWhenUsed/>
-    <w:rsid w:val="00996452"/>
-    <w:pPr>
-      <w:ind w:left="480" w:hanging="240"/>
-    </w:pPr>
-  </w:style>
-  <w:style w:type="paragraph" w:styleId="Index3">
-    <w:name w:val="index 3"/>
-    <w:basedOn w:val="Normal"/>
-    <w:next w:val="Normal"/>
-    <w:autoRedefine/>
-    <w:uiPriority w:val="99"/>
-    <w:unhideWhenUsed/>
-    <w:rsid w:val="00996452"/>
-    <w:pPr>
-      <w:ind w:left="720" w:hanging="240"/>
-    </w:pPr>
-  </w:style>
-  <w:style w:type="paragraph" w:styleId="Index4">
-    <w:name w:val="index 4"/>
-    <w:basedOn w:val="Normal"/>
-    <w:next w:val="Normal"/>
-    <w:autoRedefine/>
-    <w:uiPriority w:val="99"/>
-    <w:unhideWhenUsed/>
-    <w:rsid w:val="00996452"/>
-    <w:pPr>
-      <w:ind w:left="960" w:hanging="240"/>
-    </w:pPr>
-  </w:style>
-  <w:style w:type="paragraph" w:styleId="Index5">
-    <w:name w:val="index 5"/>
-    <w:basedOn w:val="Normal"/>
-    <w:next w:val="Normal"/>
-    <w:autoRedefine/>
-    <w:uiPriority w:val="99"/>
-    <w:unhideWhenUsed/>
-    <w:rsid w:val="00996452"/>
-    <w:pPr>
-      <w:ind w:left="1200" w:hanging="240"/>
-    </w:pPr>
-  </w:style>
-  <w:style w:type="paragraph" w:styleId="Index6">
-    <w:name w:val="index 6"/>
-    <w:basedOn w:val="Normal"/>
-    <w:next w:val="Normal"/>
-    <w:autoRedefine/>
-    <w:uiPriority w:val="99"/>
-    <w:unhideWhenUsed/>
-    <w:rsid w:val="00996452"/>
-    <w:pPr>
-      <w:ind w:left="1440" w:hanging="240"/>
-    </w:pPr>
-  </w:style>
-  <w:style w:type="paragraph" w:styleId="Index7">
-    <w:name w:val="index 7"/>
-    <w:basedOn w:val="Normal"/>
-    <w:next w:val="Normal"/>
-    <w:autoRedefine/>
-    <w:uiPriority w:val="99"/>
-    <w:unhideWhenUsed/>
-    <w:rsid w:val="00996452"/>
-    <w:pPr>
-      <w:ind w:left="1680" w:hanging="240"/>
-    </w:pPr>
-  </w:style>
-  <w:style w:type="paragraph" w:styleId="Index8">
-    <w:name w:val="index 8"/>
-    <w:basedOn w:val="Normal"/>
-    <w:next w:val="Normal"/>
-    <w:autoRedefine/>
-    <w:uiPriority w:val="99"/>
-    <w:unhideWhenUsed/>
-    <w:rsid w:val="00996452"/>
-    <w:pPr>
-      <w:ind w:left="1920" w:hanging="240"/>
-    </w:pPr>
-  </w:style>
-  <w:style w:type="paragraph" w:styleId="Index9">
-    <w:name w:val="index 9"/>
-    <w:basedOn w:val="Normal"/>
-    <w:next w:val="Normal"/>
-    <w:autoRedefine/>
-    <w:uiPriority w:val="99"/>
-    <w:unhideWhenUsed/>
-    <w:rsid w:val="00996452"/>
-    <w:pPr>
-      <w:ind w:left="2160" w:hanging="240"/>
-    </w:pPr>
-  </w:style>
-  <w:style w:type="paragraph" w:styleId="IndexHeading">
-    <w:name w:val="index heading"/>
-    <w:basedOn w:val="Normal"/>
-    <w:next w:val="Index1"/>
-    <w:uiPriority w:val="99"/>
-    <w:unhideWhenUsed/>
-    <w:rsid w:val="00996452"/>
-  </w:style>
-  <w:style w:type="table" w:styleId="TableGrid">
-    <w:name w:val="Table Grid"/>
-    <w:basedOn w:val="TableNormal"/>
-    <w:uiPriority w:val="59"/>
-    <w:rsid w:val="00996452"/>
-    <w:tblPr>
-      <w:tblInd w:w="0" w:type="dxa"/>
-      <w:tblBorders>
-        <w:top w:val="single" w:sz="4" w:space="0" w:color="auto"/>
-        <w:left w:val="single" w:sz="4" w:space="0" w:color="auto"/>
-        <w:bottom w:val="single" w:sz="4" w:space="0" w:color="auto"/>
-        <w:right w:val="single" w:sz="4" w:space="0" w:color="auto"/>
-        <w:insideH w:val="single" w:sz="4" w:space="0" w:color="auto"/>
-        <w:insideV w:val="single" w:sz="4" w:space="0" w:color="auto"/>
-      </w:tblBorders>
-      <w:tblCellMar>
-        <w:top w:w="0" w:type="dxa"/>
-        <w:left w:w="108" w:type="dxa"/>
-        <w:bottom w:w="0" w:type="dxa"/>
-        <w:right w:w="108" w:type="dxa"/>
-      </w:tblCellMar>
-    </w:tblPr>
-  </w:style>
-  <w:style w:type="paragraph" w:styleId="ListParagraph">
-    <w:name w:val="List Paragraph"/>
-    <w:basedOn w:val="Normal"/>
-    <w:uiPriority w:val="34"/>
-    <w:qFormat/>
-    <w:rsid w:val="00C421DB"/>
-    <w:pPr>
-      <w:ind w:left="720"/>
-      <w:contextualSpacing/>
-    </w:pPr>
-  </w:style>
-  <w:style w:type="paragraph" w:styleId="NormalWeb">
-    <w:name w:val="Normal (Web)"/>
-    <w:basedOn w:val="Normal"/>
-    <w:uiPriority w:val="99"/>
-    <w:semiHidden/>
-    <w:unhideWhenUsed/>
-    <w:rsid w:val="00582E88"/>
-    <w:pPr>
-      <w:spacing w:before="100" w:beforeAutospacing="1" w:after="100" w:afterAutospacing="1"/>
-    </w:pPr>
-    <w:rPr>
-      <w:rFonts w:ascii="Times" w:hAnsi="Times"/>
-      <w:sz w:val="20"/>
-      <w:szCs w:val="20"/>
-    </w:rPr>
-  </w:style>
-</w:styles>
-</file>
-
-<file path=word/stylesWithEffects.xml><?xml version="1.0" encoding="utf-8"?>
-<w:styles xmlns:wpc="http://schemas.microsoft.com/office/word/2010/wordprocessingCanvas" xmlns:mo="http://schemas.microsoft.com/office/mac/office/2008/main" xmlns:mc="http://schemas.openxmlformats.org/markup-compatibility/2006" xmlns:mv="urn:schemas-microsoft-com:mac:vml" xmlns:o="urn:schemas-microsoft-com:office:office" xmlns:r="http://schemas.openxmlformats.org/officeDocument/2006/relationships" xmlns:m="http://schemas.openxmlformats.org/officeDocument/2006/math" xmlns:v="urn:schemas-microsoft-com:vml" xmlns:wp14="http://schemas.microsoft.com/office/word/2010/wordprocessingDrawing" xmlns:wp="http://schemas.openxmlformats.org/drawingml/2006/wordprocessingDrawing" xmlns:w10="urn:schemas-microsoft-com:office:word" xmlns:w="http://schemas.openxmlformats.org/wordprocessingml/2006/main" xmlns:w14="http://schemas.microsoft.com/office/word/2010/wordml" xmlns:wpg="http://schemas.microsoft.com/office/word/2010/wordprocessingGroup" xmlns:wpi="http://schemas.microsoft.com/office/word/2010/wordprocessingInk" xmlns:wne="http://schemas.microsoft.com/office/word/2006/wordml" xmlns:wps="http://schemas.microsoft.com/office/word/2010/wordprocessingShape" mc:Ignorable="w14 wp14">
-  <w:docDefaults>
-    <w:rPrDefault>
-      <w:rPr>
-        <w:rFonts w:ascii="Times New Roman" w:eastAsiaTheme="minorEastAsia" w:hAnsi="Times New Roman" w:cs="Times New Roman"/>
-        <w:sz w:val="24"/>
-        <w:szCs w:val="24"/>
-        <w:lang w:val="en-US" w:eastAsia="en-US" w:bidi="ar-SA"/>
-      </w:rPr>
-    </w:rPrDefault>
-    <w:pPrDefault/>
-  </w:docDefaults>
-  <w:latentStyles w:defLockedState="0" w:defUIPriority="99" w:defSemiHidden="1" w:defUnhideWhenUsed="1" w:defQFormat="0" w:count="276">
-    <w:lsdException w:name="Normal" w:semiHidden="0" w:uiPriority="0" w:unhideWhenUsed="0" w:qFormat="1"/>
-    <w:lsdException w:name="heading 1" w:semiHidden="0" w:uiPriority="9" w:unhideWhenUsed="0" w:qFormat="1"/>
-    <w:lsdException w:name="heading 2" w:uiPriority="9" w:qFormat="1"/>
-    <w:lsdException w:name="heading 3" w:uiPriority="9" w:qFormat="1"/>
-    <w:lsdException w:name="heading 4" w:uiPriority="9" w:qFormat="1"/>
-    <w:lsdException w:name="heading 5" w:uiPriority="9" w:qFormat="1"/>
-    <w:lsdException w:name="heading 6" w:uiPriority="9" w:qFormat="1"/>
-    <w:lsdException w:name="heading 7" w:uiPriority="9" w:qFormat="1"/>
-    <w:lsdException w:name="heading 8" w:uiPriority="9" w:qFormat="1"/>
-    <w:lsdException w:name="heading 9" w:uiPriority="9" w:qFormat="1"/>
-    <w:lsdException w:name="toc 1" w:uiPriority="39"/>
-    <w:lsdException w:name="toc 2" w:uiPriority="39"/>
-    <w:lsdException w:name="toc 3" w:uiPriority="39"/>
-    <w:lsdException w:name="toc 4" w:uiPriority="39"/>
-    <w:lsdException w:name="toc 5" w:uiPriority="39"/>
-    <w:lsdException w:name="toc 6" w:uiPriority="39"/>
-    <w:lsdException w:name="toc 7" w:uiPriority="39"/>
-    <w:lsdException w:name="toc 8" w:uiPriority="39"/>
-    <w:lsdException w:name="toc 9" w:uiPriority="39"/>
-    <w:lsdException w:name="caption" w:uiPriority="35" w:qFormat="1"/>
-    <w:lsdException w:name="Title" w:semiHidden="0" w:uiPriority="10" w:unhideWhenUsed="0" w:qFormat="1"/>
-    <w:lsdException w:name="Default Paragraph Font" w:uiPriority="1"/>
-    <w:lsdException w:name="Subtitle" w:semiHidden="0" w:uiPriority="11" w:unhideWhenUsed="0" w:qFormat="1"/>
-    <w:lsdException w:name="Strong" w:semiHidden="0" w:uiPriority="22" w:unhideWhenUsed="0" w:qFormat="1"/>
-    <w:lsdException w:name="Emphasis" w:semiHidden="0" w:uiPriority="20" w:unhideWhenUsed="0" w:qFormat="1"/>
-    <w:lsdException w:name="Table Grid" w:semiHidden="0" w:uiPriority="59" w:unhideWhenUsed="0"/>
-    <w:lsdException w:name="Placeholder Text" w:unhideWhenUsed="0"/>
-    <w:lsdException w:name="No Spacing" w:semiHidden="0" w:uiPriority="1" w:unhideWhenUsed="0" w:qFormat="1"/>
-    <w:lsdException w:name="Light Shading" w:semiHidden="0" w:uiPriority="60" w:unhideWhenUsed="0"/>
-    <w:lsdException w:name="Light List" w:semiHidden="0" w:uiPriority="61" w:unhideWhenUsed="0"/>
-    <w:lsdException w:name="Light Grid" w:semiHidden="0" w:uiPriority="62" w:unhideWhenUsed="0"/>
-    <w:lsdException w:name="Medium Shading 1" w:semiHidden="0" w:uiPriority="63" w:unhideWhenUsed="0"/>
-    <w:lsdException w:name="Medium Shading 2" w:semiHidden="0" w:uiPriority="64" w:unhideWhenUsed="0"/>
-    <w:lsdException w:name="Medium List 1" w:semiHidden="0" w:uiPriority="65" w:unhideWhenUsed="0"/>
-    <w:lsdException w:name="Medium List 2" w:semiHidden="0" w:uiPriority="66" w:unhideWhenUsed="0"/>
-    <w:lsdException w:name="Medium Grid 1" w:semiHidden="0" w:uiPriority="67" w:unhideWhenUsed="0"/>
-    <w:lsdException w:name="Medium Grid 2" w:semiHidden="0" w:uiPriority="68" w:unhideWhenUsed="0"/>
-    <w:lsdException w:name="Medium Grid 3" w:semiHidden="0" w:uiPriority="69" w:unhideWhenUsed="0"/>
-    <w:lsdException w:name="Dark List" w:semiHidden="0" w:uiPriority="70" w:unhideWhenUsed="0"/>
-    <w:lsdException w:name="Colorful Shading" w:semiHidden="0" w:uiPriority="71" w:unhideWhenUsed="0"/>
-    <w:lsdException w:name="Colorful List" w:semiHidden="0" w:uiPriority="72" w:unhideWhenUsed="0"/>
-    <w:lsdException w:name="Colorful Grid" w:semiHidden="0" w:uiPriority="73" w:unhideWhenUsed="0"/>
-    <w:lsdException w:name="Light Shading Accent 1" w:semiHidden="0" w:uiPriority="60" w:unhideWhenUsed="0"/>
-    <w:lsdException w:name="Light List Accent 1" w:semiHidden="0" w:uiPriority="61" w:unhideWhenUsed="0"/>
-    <w:lsdException w:name="Light Grid Accent 1" w:semiHidden="0" w:uiPriority="62" w:unhideWhenUsed="0"/>
-    <w:lsdException w:name="Medium Shading 1 Accent 1" w:semiHidden="0" w:uiPriority="63" w:unhideWhenUsed="0"/>
-    <w:lsdException w:name="Medium Shading 2 Accent 1" w:semiHidden="0" w:uiPriority="64" w:unhideWhenUsed="0"/>
-    <w:lsdException w:name="Medium List 1 Accent 1" w:semiHidden="0" w:uiPriority="65" w:unhideWhenUsed="0"/>
-    <w:lsdException w:name="Revision" w:unhideWhenUsed="0"/>
-    <w:lsdException w:name="List Paragraph" w:semiHidden="0" w:uiPriority="34" w:unhideWhenUsed="0" w:qFormat="1"/>
-    <w:lsdException w:name="Quote" w:semiHidden="0" w:uiPriority="29" w:unhideWhenUsed="0" w:qFormat="1"/>
-    <w:lsdException w:name="Intense Quote" w:semiHidden="0" w:uiPriority="30" w:unhideWhenUsed="0" w:qFormat="1"/>
-    <w:lsdException w:name="Medium List 2 Accent 1" w:semiHidden="0" w:uiPriority="66" w:unhideWhenUsed="0"/>
-    <w:lsdException w:name="Medium Grid 1 Accent 1" w:semiHidden="0" w:uiPriority="67" w:unhideWhenUsed="0"/>
-    <w:lsdException w:name="Medium Grid 2 Accent 1" w:semiHidden="0" w:uiPriority="68" w:unhideWhenUsed="0"/>
-    <w:lsdException w:name="Medium Grid 3 Accent 1" w:semiHidden="0" w:uiPriority="69" w:unhideWhenUsed="0"/>
-    <w:lsdException w:name="Dark List Accent 1" w:semiHidden="0" w:uiPriority="70" w:unhideWhenUsed="0"/>
-    <w:lsdException w:name="Colorful Shading Accent 1" w:semiHidden="0" w:uiPriority="71" w:unhideWhenUsed="0"/>
-    <w:lsdException w:name="Colorful List Accent 1" w:semiHidden="0" w:uiPriority="72" w:unhideWhenUsed="0"/>
-    <w:lsdException w:name="Colorful Grid Accent 1" w:semiHidden="0" w:uiPriority="73" w:unhideWhenUsed="0"/>
-    <w:lsdException w:name="Light Shading Accent 2" w:semiHidden="0" w:uiPriority="60" w:unhideWhenUsed="0"/>
-    <w:lsdException w:name="Light List Accent 2" w:semiHidden="0" w:uiPriority="61" w:unhideWhenUsed="0"/>
-    <w:lsdException w:name="Light Grid Accent 2" w:semiHidden="0" w:uiPriority="62" w:unhideWhenUsed="0"/>
-    <w:lsdException w:name="Medium Shading 1 Accent 2" w:semiHidden="0" w:uiPriority="63" w:unhideWhenUsed="0"/>
-    <w:lsdException w:name="Medium Shading 2 Accent 2" w:semiHidden="0" w:uiPriority="64" w:unhideWhenUsed="0"/>
-    <w:lsdException w:name="Medium List 1 Accent 2" w:semiHidden="0" w:uiPriority="65" w:unhideWhenUsed="0"/>
-    <w:lsdException w:name="Medium List 2 Accent 2" w:semiHidden="0" w:uiPriority="66" w:unhideWhenUsed="0"/>
-    <w:lsdException w:name="Medium Grid 1 Accent 2" w:semiHidden="0" w:uiPriority="67" w:unhideWhenUsed="0"/>
-    <w:lsdException w:name="Medium Grid 2 Accent 2" w:semiHidden="0" w:uiPriority="68" w:unhideWhenUsed="0"/>
-    <w:lsdException w:name="Medium Grid 3 Accent 2" w:semiHidden="0" w:uiPriority="69" w:unhideWhenUsed="0"/>
-    <w:lsdException w:name="Dark List Accent 2" w:semiHidden="0" w:uiPriority="70" w:unhideWhenUsed="0"/>
-    <w:lsdException w:name="Colorful Shading Accent 2" w:semiHidden="0" w:uiPriority="71" w:unhideWhenUsed="0"/>
-    <w:lsdException w:name="Colorful List Accent 2" w:semiHidden="0" w:uiPriority="72" w:unhideWhenUsed="0"/>
-    <w:lsdException w:name="Colorful Grid Accent 2" w:semiHidden="0" w:uiPriority="73" w:unhideWhenUsed="0"/>
-    <w:lsdException w:name="Light Shading Accent 3" w:semiHidden="0" w:uiPriority="60" w:unhideWhenUsed="0"/>
-    <w:lsdException w:name="Light List Accent 3" w:semiHidden="0" w:uiPriority="61" w:unhideWhenUsed="0"/>
-    <w:lsdException w:name="Light Grid Accent 3" w:semiHidden="0" w:uiPriority="62" w:unhideWhenUsed="0"/>
-    <w:lsdException w:name="Medium Shading 1 Accent 3" w:semiHidden="0" w:uiPriority="63" w:unhideWhenUsed="0"/>
-    <w:lsdException w:name="Medium Shading 2 Accent 3" w:semiHidden="0" w:uiPriority="64" w:unhideWhenUsed="0"/>
-    <w:lsdException w:name="Medium List 1 Accent 3" w:semiHidden="0" w:uiPriority="65" w:unhideWhenUsed="0"/>
-    <w:lsdException w:name="Medium List 2 Accent 3" w:semiHidden="0" w:uiPriority="66" w:unhideWhenUsed="0"/>
-    <w:lsdException w:name="Medium Grid 1 Accent 3" w:semiHidden="0" w:uiPriority="67" w:unhideWhenUsed="0"/>
-    <w:lsdException w:name="Medium Grid 2 Accent 3" w:semiHidden="0" w:uiPriority="68" w:unhideWhenUsed="0"/>
-    <w:lsdException w:name="Medium Grid 3 Accent 3" w:semiHidden="0" w:uiPriority="69" w:unhideWhenUsed="0"/>
-    <w:lsdException w:name="Dark List Accent 3" w:semiHidden="0" w:uiPriority="70" w:unhideWhenUsed="0"/>
-    <w:lsdException w:name="Colorful Shading Accent 3" w:semiHidden="0" w:uiPriority="71" w:unhideWhenUsed="0"/>
-    <w:lsdException w:name="Colorful List Accent 3" w:semiHidden="0" w:uiPriority="72" w:unhideWhenUsed="0"/>
-    <w:lsdException w:name="Colorful Grid Accent 3" w:semiHidden="0" w:uiPriority="73" w:unhideWhenUsed="0"/>
-    <w:lsdException w:name="Light Shading Accent 4" w:semiHidden="0" w:uiPriority="60" w:unhideWhenUsed="0"/>
-    <w:lsdException w:name="Light List Accent 4" w:semiHidden="0" w:uiPriority="61" w:unhideWhenUsed="0"/>
-    <w:lsdException w:name="Light Grid Accent 4" w:semiHidden="0" w:uiPriority="62" w:unhideWhenUsed="0"/>
-    <w:lsdException w:name="Medium Shading 1 Accent 4" w:semiHidden="0" w:uiPriority="63" w:unhideWhenUsed="0"/>
-    <w:lsdException w:name="Medium Shading 2 Accent 4" w:semiHidden="0" w:uiPriority="64" w:unhideWhenUsed="0"/>
-    <w:lsdException w:name="Medium List 1 Accent 4" w:semiHidden="0" w:uiPriority="65" w:unhideWhenUsed="0"/>
-    <w:lsdException w:name="Medium List 2 Accent 4" w:semiHidden="0" w:uiPriority="66" w:unhideWhenUsed="0"/>
-    <w:lsdException w:name="Medium Grid 1 Accent 4" w:semiHidden="0" w:uiPriority="67" w:unhideWhenUsed="0"/>
-    <w:lsdException w:name="Medium Grid 2 Accent 4" w:semiHidden="0" w:uiPriority="68" w:unhideWhenUsed="0"/>
-    <w:lsdException w:name="Medium Grid 3 Accent 4" w:semiHidden="0" w:uiPriority="69" w:unhideWhenUsed="0"/>
-    <w:lsdException w:name="Dark List Accent 4" w:semiHidden="0" w:uiPriority="70" w:unhideWhenUsed="0"/>
-    <w:lsdException w:name="Colorful Shading Accent 4" w:semiHidden="0" w:uiPriority="71" w:unhideWhenUsed="0"/>
-    <w:lsdException w:name="Colorful List Accent 4" w:semiHidden="0" w:uiPriority="72" w:unhideWhenUsed="0"/>
-    <w:lsdException w:name="Colorful Grid Accent 4" w:semiHidden="0" w:uiPriority="73" w:unhideWhenUsed="0"/>
-    <w:lsdException w:name="Light Shading Accent 5" w:semiHidden="0" w:uiPriority="60" w:unhideWhenUsed="0"/>
-    <w:lsdException w:name="Light List Accent 5" w:semiHidden="0" w:uiPriority="61" w:unhideWhenUsed="0"/>
-    <w:lsdException w:name="Light Grid Accent 5" w:semiHidden="0" w:uiPriority="62" w:unhideWhenUsed="0"/>
-    <w:lsdException w:name="Medium Shading 1 Accent 5" w:semiHidden="0" w:uiPriority="63" w:unhideWhenUsed="0"/>
-    <w:lsdException w:name="Medium Shading 2 Accent 5" w:semiHidden="0" w:uiPriority="64" w:unhideWhenUsed="0"/>
-    <w:lsdException w:name="Medium List 1 Accent 5" w:semiHidden="0" w:uiPriority="65" w:unhideWhenUsed="0"/>
-    <w:lsdException w:name="Medium List 2 Accent 5" w:semiHidden="0" w:uiPriority="66" w:unhideWhenUsed="0"/>
-    <w:lsdException w:name="Medium Grid 1 Accent 5" w:semiHidden="0" w:uiPriority="67" w:unhideWhenUsed="0"/>
-    <w:lsdException w:name="Medium Grid 2 Accent 5" w:semiHidden="0" w:uiPriority="68" w:unhideWhenUsed="0"/>
-    <w:lsdException w:name="Medium Grid 3 Accent 5" w:semiHidden="0" w:uiPriority="69" w:unhideWhenUsed="0"/>
-    <w:lsdException w:name="Dark List Accent 5" w:semiHidden="0" w:uiPriority="70" w:unhideWhenUsed="0"/>
-    <w:lsdException w:name="Colorful Shading Accent 5" w:semiHidden="0" w:uiPriority="71" w:unhideWhenUsed="0"/>
-    <w:lsdException w:name="Colorful List Accent 5" w:semiHidden="0" w:uiPriority="72" w:unhideWhenUsed="0"/>
-    <w:lsdException w:name="Colorful Grid Accent 5" w:semiHidden="0" w:uiPriority="73" w:unhideWhenUsed="0"/>
-    <w:lsdException w:name="Light Shading Accent 6" w:semiHidden="0" w:uiPriority="60" w:unhideWhenUsed="0"/>
-    <w:lsdException w:name="Light List Accent 6" w:semiHidden="0" w:uiPriority="61" w:unhideWhenUsed="0"/>
-    <w:lsdException w:name="Light Grid Accent 6" w:semiHidden="0" w:uiPriority="62" w:unhideWhenUsed="0"/>
-    <w:lsdException w:name="Medium Shading 1 Accent 6" w:semiHidden="0" w:uiPriority="63" w:unhideWhenUsed="0"/>
-    <w:lsdException w:name="Medium Shading 2 Accent 6" w:semiHidden="0" w:uiPriority="64" w:unhideWhenUsed="0"/>
-    <w:lsdException w:name="Medium List 1 Accent 6" w:semiHidden="0" w:uiPriority="65" w:unhideWhenUsed="0"/>
-    <w:lsdException w:name="Medium List 2 Accent 6" w:semiHidden="0" w:uiPriority="66" w:unhideWhenUsed="0"/>
-    <w:lsdException w:name="Medium Grid 1 Accent 6" w:semiHidden="0" w:uiPriority="67" w:unhideWhenUsed="0"/>
-    <w:lsdException w:name="Medium Grid 2 Accent 6" w:semiHidden="0" w:uiPriority="68" w:unhideWhenUsed="0"/>
-    <w:lsdException w:name="Medium Grid 3 Accent 6" w:semiHidden="0" w:uiPriority="69" w:unhideWhenUsed="0"/>
-    <w:lsdException w:name="Dark List Accent 6" w:semiHidden="0" w:uiPriority="70" w:unhideWhenUsed="0"/>
-    <w:lsdException w:name="Colorful Shading Accent 6" w:semiHidden="0" w:uiPriority="71" w:unhideWhenUsed="0"/>
-    <w:lsdException w:name="Colorful List Accent 6" w:semiHidden="0" w:uiPriority="72" w:unhideWhenUsed="0"/>
-    <w:lsdException w:name="Colorful Grid Accent 6" w:semiHidden="0" w:uiPriority="73" w:unhideWhenUsed="0"/>
-    <w:lsdException w:name="Subtle Emphasis" w:semiHidden="0" w:uiPriority="19" w:unhideWhenUsed="0" w:qFormat="1"/>
-    <w:lsdException w:name="Intense Emphasis" w:semiHidden="0" w:uiPriority="21" w:unhideWhenUsed="0" w:qFormat="1"/>
-    <w:lsdException w:name="Subtle Reference" w:semiHidden="0" w:uiPriority="31" w:unhideWhenUsed="0" w:qFormat="1"/>
-    <w:lsdException w:name="Intense Reference" w:semiHidden="0" w:uiPriority="32" w:unhideWhenUsed="0" w:qFormat="1"/>
-    <w:lsdException w:name="Book Title" w:semiHidden="0" w:uiPriority="33" w:unhideWhenUsed="0" w:qFormat="1"/>
-    <w:lsdException w:name="Bibliography" w:uiPriority="37"/>
-    <w:lsdException w:name="TOC Heading" w:uiPriority="39" w:qFormat="1"/>
+  <w:latentStyles w:defLockedState="0" w:defUIPriority="99" w:defSemiHidden="0" w:defUnhideWhenUsed="0" w:defQFormat="0" w:count="380">
+    <w:lsdException w:name="Normal" w:uiPriority="0" w:qFormat="1"/>
+    <w:lsdException w:name="heading 1" w:uiPriority="9" w:qFormat="1"/>
+    <w:lsdException w:name="heading 2" w:semiHidden="1" w:uiPriority="9" w:unhideWhenUsed="1" w:qFormat="1"/>
+    <w:lsdException w:name="heading 3" w:semiHidden="1" w:uiPriority="9" w:unhideWhenUsed="1" w:qFormat="1"/>
+    <w:lsdException w:name="heading 4" w:semiHidden="1" w:uiPriority="9" w:unhideWhenUsed="1" w:qFormat="1"/>
+    <w:lsdException w:name="heading 5" w:semiHidden="1" w:uiPriority="9" w:unhideWhenUsed="1" w:qFormat="1"/>
+    <w:lsdException w:name="heading 6" w:semiHidden="1" w:uiPriority="9" w:unhideWhenUsed="1" w:qFormat="1"/>
+    <w:lsdException w:name="heading 7" w:semiHidden="1" w:uiPriority="9" w:unhideWhenUsed="1" w:qFormat="1"/>
+    <w:lsdException w:name="heading 8" w:semiHidden="1" w:uiPriority="9" w:unhideWhenUsed="1" w:qFormat="1"/>
+    <w:lsdException w:name="heading 9" w:semiHidden="1" w:uiPriority="9" w:unhideWhenUsed="1" w:qFormat="1"/>
+    <w:lsdException w:name="index 1" w:semiHidden="1" w:unhideWhenUsed="1"/>
+    <w:lsdException w:name="index 2" w:semiHidden="1" w:unhideWhenUsed="1"/>
+    <w:lsdException w:name="index 3" w:semiHidden="1" w:unhideWhenUsed="1"/>
+    <w:lsdException w:name="index 4" w:semiHidden="1" w:unhideWhenUsed="1"/>
+    <w:lsdException w:name="index 5" w:semiHidden="1" w:unhideWhenUsed="1"/>
+    <w:lsdException w:name="index 6" w:semiHidden="1" w:unhideWhenUsed="1"/>
+    <w:lsdException w:name="index 7" w:semiHidden="1" w:unhideWhenUsed="1"/>
+    <w:lsdException w:name="index 8" w:semiHidden="1" w:unhideWhenUsed="1"/>
+    <w:lsdException w:name="index 9" w:semiHidden="1" w:unhideWhenUsed="1"/>
+    <w:lsdException w:name="toc 1" w:semiHidden="1" w:uiPriority="39" w:unhideWhenUsed="1"/>
+    <w:lsdException w:name="toc 2" w:semiHidden="1" w:uiPriority="39" w:unhideWhenUsed="1"/>
+    <w:lsdException w:name="toc 3" w:semiHidden="1" w:uiPriority="39" w:unhideWhenUsed="1"/>
+    <w:lsdException w:name="toc 4" w:semiHidden="1" w:uiPriority="39" w:unhideWhenUsed="1"/>
+    <w:lsdException w:name="toc 5" w:semiHidden="1" w:uiPriority="39" w:unhideWhenUsed="1"/>
+    <w:lsdException w:name="toc 6" w:semiHidden="1" w:uiPriority="39" w:unhideWhenUsed="1"/>
+    <w:lsdException w:name="toc 7" w:semiHidden="1" w:uiPriority="39" w:unhideWhenUsed="1"/>
+    <w:lsdException w:name="toc 8" w:semiHidden="1" w:uiPriority="39" w:unhideWhenUsed="1"/>
+    <w:lsdException w:name="toc 9" w:semiHidden="1" w:uiPriority="39" w:unhideWhenUsed="1"/>
+    <w:lsdException w:name="Normal Indent" w:semiHidden="1" w:unhideWhenUsed="1"/>
+    <w:lsdException w:name="footnote text" w:semiHidden="1" w:unhideWhenUsed="1"/>
+    <w:lsdException w:name="annotation text" w:semiHidden="1" w:unhideWhenUsed="1"/>
+    <w:lsdException w:name="header" w:semiHidden="1" w:unhideWhenUsed="1"/>
+    <w:lsdException w:name="footer" w:semiHidden="1" w:unhideWhenUsed="1"/>
+    <w:lsdException w:name="index heading" w:semiHidden="1" w:unhideWhenUsed="1"/>
+    <w:lsdException w:name="caption" w:semiHidden="1" w:uiPriority="35" w:unhideWhenUsed="1" w:qFormat="1"/>
+    <w:lsdException w:name="table of figures" w:semiHidden="1" w:unhideWhenUsed="1"/>
+    <w:lsdException w:name="envelope address" w:semiHidden="1" w:unhideWhenUsed="1"/>
+    <w:lsdException w:name="envelope return" w:semiHidden="1" w:unhideWhenUsed="1"/>
+    <w:lsdException w:name="footnote reference" w:semiHidden="1" w:unhideWhenUsed="1"/>
+    <w:lsdException w:name="annotation reference" w:semiHidden="1" w:unhideWhenUsed="1"/>
+    <w:lsdException w:name="line number" w:semiHidden="1" w:unhideWhenUsed="1"/>
+    <w:lsdException w:name="page number" w:semiHidden="1" w:unhideWhenUsed="1"/>
+    <w:lsdException w:name="endnote reference" w:semiHidden="1" w:unhideWhenUsed="1"/>
+    <w:lsdException w:name="endnote text" w:semiHidden="1" w:unhideWhenUsed="1"/>
+    <w:lsdException w:name="table of authorities" w:semiHidden="1" w:unhideWhenUsed="1"/>
+    <w:lsdException w:name="macro" w:semiHidden="1" w:unhideWhenUsed="1"/>
+    <w:lsdException w:name="toa heading" w:semiHidden="1" w:unhideWhenUsed="1"/>
+    <w:lsdException w:name="List" w:semiHidden="1" w:unhideWhenUsed="1"/>
+    <w:lsdException w:name="List Bullet" w:semiHidden="1" w:unhideWhenUsed="1"/>
+    <w:lsdException w:name="List Number" w:semiHidden="1" w:unhideWhenUsed="1"/>
+    <w:lsdException w:name="List 2" w:semiHidden="1" w:unhideWhenUsed="1"/>
+    <w:lsdException w:name="List 3" w:semiHidden="1" w:unhideWhenUsed="1"/>
+    <w:lsdException w:name="List 4" w:semiHidden="1" w:unhideWhenUsed="1"/>
+    <w:lsdException w:name="List 5" w:semiHidden="1" w:unhideWhenUsed="1"/>
+    <w:lsdException w:name="List Bullet 2" w:semiHidden="1" w:unhideWhenUsed="1"/>
+    <w:lsdException w:name="List Bullet 3" w:semiHidden="1" w:unhideWhenUsed="1"/>
+    <w:lsdException w:name="List Bullet 4" w:semiHidden="1" w:unhideWhenUsed="1"/>
+    <w:lsdException w:name="List Bullet 5" w:semiHidden="1" w:unhideWhenUsed="1"/>
+    <w:lsdException w:name="List Number 2" w:semiHidden="1" w:unhideWhenUsed="1"/>
+    <w:lsdException w:name="List Number 3" w:semiHidden="1" w:unhideWhenUsed="1"/>
+    <w:lsdException w:name="List Number 4" w:semiHidden="1" w:unhideWhenUsed="1"/>
+    <w:lsdException w:name="List Number 5" w:semiHidden="1" w:unhideWhenUsed="1"/>
+    <w:lsdException w:name="Title" w:uiPriority="10" w:qFormat="1"/>
+    <w:lsdException w:name="Closing" w:semiHidden="1" w:unhideWhenUsed="1"/>
+    <w:lsdException w:name="Signature" w:semiHidden="1" w:unhideWhenUsed="1"/>
+    <w:lsdException w:name="Default Paragraph Font" w:semiHidden="1" w:uiPriority="1" w:unhideWhenUsed="1"/>
+    <w:lsdException w:name="Body Text" w:semiHidden="1" w:unhideWhenUsed="1"/>
+    <w:lsdException w:name="Body Text Indent" w:semiHidden="1" w:unhideWhenUsed="1"/>
+    <w:lsdException w:name="List Continue" w:semiHidden="1" w:unhideWhenUsed="1"/>
+    <w:lsdException w:name="List Continue 2" w:semiHidden="1" w:unhideWhenUsed="1"/>
+    <w:lsdException w:name="List Continue 3" w:semiHidden="1" w:unhideWhenUsed="1"/>
+    <w:lsdException w:name="List Continue 4" w:semiHidden="1" w:unhideWhenUsed="1"/>
+    <w:lsdException w:name="List Continue 5" w:semiHidden="1" w:unhideWhenUsed="1"/>
+    <w:lsdException w:name="Message Header" w:semiHidden="1" w:unhideWhenUsed="1"/>
+    <w:lsdException w:name="Subtitle" w:uiPriority="11" w:qFormat="1"/>
+    <w:lsdException w:name="Salutation" w:semiHidden="1" w:unhideWhenUsed="1"/>
+    <w:lsdException w:name="Date" w:semiHidden="1" w:unhideWhenUsed="1"/>
+    <w:lsdException w:name="Body Text First Indent" w:semiHidden="1" w:unhideWhenUsed="1"/>
+    <w:lsdException w:name="Body Text First Indent 2" w:semiHidden="1" w:unhideWhenUsed="1"/>
+    <w:lsdException w:name="Note Heading" w:semiHidden="1" w:unhideWhenUsed="1"/>
+    <w:lsdException w:name="Body Text 2" w:semiHidden="1" w:unhideWhenUsed="1"/>
+    <w:lsdException w:name="Body Text 3" w:semiHidden="1" w:unhideWhenUsed="1"/>
+    <w:lsdException w:name="Body Text Indent 2" w:semiHidden="1" w:unhideWhenUsed="1"/>
+    <w:lsdException w:name="Body Text Indent 3" w:semiHidden="1" w:unhideWhenUsed="1"/>
+    <w:lsdException w:name="Block Text" w:semiHidden="1" w:unhideWhenUsed="1"/>
+    <w:lsdException w:name="Hyperlink" w:semiHidden="1" w:unhideWhenUsed="1"/>
+    <w:lsdException w:name="FollowedHyperlink" w:semiHidden="1" w:unhideWhenUsed="1"/>
+    <w:lsdException w:name="Strong" w:uiPriority="22" w:qFormat="1"/>
+    <w:lsdException w:name="Emphasis" w:uiPriority="20" w:qFormat="1"/>
+    <w:lsdException w:name="Document Map" w:semiHidden="1" w:unhideWhenUsed="1"/>
+    <w:lsdException w:name="Plain Text" w:semiHidden="1" w:unhideWhenUsed="1"/>
+    <w:lsdException w:name="E-mail Signature" w:semiHidden="1" w:unhideWhenUsed="1"/>
+    <w:lsdException w:name="HTML Top of Form" w:semiHidden="1" w:unhideWhenUsed="1"/>
+    <w:lsdException w:name="HTML Bottom of Form" w:semiHidden="1" w:unhideWhenUsed="1"/>
+    <w:lsdException w:name="Normal (Web)" w:semiHidden="1" w:unhideWhenUsed="1"/>
+    <w:lsdException w:name="HTML Acronym" w:semiHidden="1" w:unhideWhenUsed="1"/>
+    <w:lsdException w:name="HTML Address" w:semiHidden="1" w:unhideWhenUsed="1"/>
+    <w:lsdException w:name="HTML Cite" w:semiHidden="1" w:unhideWhenUsed="1"/>
+    <w:lsdException w:name="HTML Code" w:semiHidden="1" w:unhideWhenUsed="1"/>
+    <w:lsdException w:name="HTML Definition" w:semiHidden="1" w:unhideWhenUsed="1"/>
+    <w:lsdException w:name="HTML Keyboard" w:semiHidden="1" w:unhideWhenUsed="1"/>
+    <w:lsdException w:name="HTML Preformatted" w:semiHidden="1" w:unhideWhenUsed="1"/>
+    <w:lsdException w:name="HTML Sample" w:semiHidden="1" w:unhideWhenUsed="1"/>
+    <w:lsdException w:name="HTML Typewriter" w:semiHidden="1" w:unhideWhenUsed="1"/>
+    <w:lsdException w:name="HTML Variable" w:semiHidden="1" w:unhideWhenUsed="1"/>
+    <w:lsdException w:name="Normal Table" w:semiHidden="1" w:unhideWhenUsed="1"/>
+    <w:lsdException w:name="annotation subject" w:semiHidden="1" w:unhideWhenUsed="1"/>
+    <w:lsdException w:name="No List" w:semiHidden="1" w:unhideWhenUsed="1"/>
+    <w:lsdException w:name="Outline List 1" w:semiHidden="1" w:unhideWhenUsed="1"/>
+    <w:lsdException w:name="Outline List 2" w:semiHidden="1" w:unhideWhenUsed="1"/>
+    <w:lsdException w:name="Outline List 3" w:semiHidden="1" w:unhideWhenUsed="1"/>
+    <w:lsdException w:name="Table Simple 1" w:semiHidden="1" w:unhideWhenUsed="1"/>
+    <w:lsdException w:name="Table Simple 2" w:semiHidden="1" w:unhideWhenUsed="1"/>
+    <w:lsdException w:name="Table Simple 3" w:semiHidden="1" w:unhideWhenUsed="1"/>
+    <w:lsdException w:name="Table Classic 1" w:semiHidden="1" w:unhideWhenUsed="1"/>
+    <w:lsdException w:name="Table Classic 2" w:semiHidden="1" w:unhideWhenUsed="1"/>
+    <w:lsdException w:name="Table Classic 3" w:semiHidden="1" w:unhideWhenUsed="1"/>
+    <w:lsdException w:name="Table Classic 4" w:semiHidden="1" w:unhideWhenUsed="1"/>
+    <w:lsdException w:name="Table Colorful 1" w:semiHidden="1" w:unhideWhenUsed="1"/>
+    <w:lsdException w:name="Table Colorful 2" w:semiHidden="1" w:unhideWhenUsed="1"/>
+    <w:lsdException w:name="Table Colorful 3" w:semiHidden="1" w:unhideWhenUsed="1"/>
+    <w:lsdException w:name="Table Columns 1" w:semiHidden="1" w:unhideWhenUsed="1"/>
+    <w:lsdException w:name="Table Columns 2" w:semiHidden="1" w:unhideWhenUsed="1"/>
+    <w:lsdException w:name="Table Columns 3" w:semiHidden="1" w:unhideWhenUsed="1"/>
+    <w:lsdException w:name="Table Columns 4" w:semiHidden="1" w:unhideWhenUsed="1"/>
+    <w:lsdException w:name="Table Columns 5" w:semiHidden="1" w:unhideWhenUsed="1"/>
+    <w:lsdException w:name="Table Grid 1" w:semiHidden="1" w:unhideWhenUsed="1"/>
+    <w:lsdException w:name="Table Grid 2" w:semiHidden="1" w:unhideWhenUsed="1"/>
+    <w:lsdException w:name="Table Grid 3" w:semiHidden="1" w:unhideWhenUsed="1"/>
+    <w:lsdException w:name="Table Grid 4" w:semiHidden="1" w:unhideWhenUsed="1"/>
+    <w:lsdException w:name="Table Grid 5" w:semiHidden="1" w:unhideWhenUsed="1"/>
+    <w:lsdException w:name="Table Grid 6" w:semiHidden="1" w:unhideWhenUsed="1"/>
+    <w:lsdException w:name="Table Grid 7" w:semiHidden="1" w:unhideWhenUsed="1"/>
+    <w:lsdException w:name="Table Grid 8" w:semiHidden="1" w:unhideWhenUsed="1"/>
+    <w:lsdException w:name="Table List 1" w:semiHidden="1" w:unhideWhenUsed="1"/>
+    <w:lsdException w:name="Table List 2" w:semiHidden="1" w:unhideWhenUsed="1"/>
+    <w:lsdException w:name="Table List 3" w:semiHidden="1" w:unhideWhenUsed="1"/>
+    <w:lsdException w:name="Table List 4" w:semiHidden="1" w:unhideWhenUsed="1"/>
+    <w:lsdException w:name="Table List 5" w:semiHidden="1" w:unhideWhenUsed="1"/>
+    <w:lsdException w:name="Table List 6" w:semiHidden="1" w:unhideWhenUsed="1"/>
+    <w:lsdException w:name="Table List 7" w:semiHidden="1" w:unhideWhenUsed="1"/>
+    <w:lsdException w:name="Table List 8" w:semiHidden="1" w:unhideWhenUsed="1"/>
+    <w:lsdException w:name="Table 3D effects 1" w:semiHidden="1" w:unhideWhenUsed="1"/>
+    <w:lsdException w:name="Table 3D effects 2" w:semiHidden="1" w:unhideWhenUsed="1"/>
+    <w:lsdException w:name="Table 3D effects 3" w:semiHidden="1" w:unhideWhenUsed="1"/>
+    <w:lsdException w:name="Table Contemporary" w:semiHidden="1" w:unhideWhenUsed="1"/>
+    <w:lsdException w:name="Table Elegant" w:semiHidden="1" w:unhideWhenUsed="1"/>
+    <w:lsdException w:name="Table Professional" w:semiHidden="1" w:unhideWhenUsed="1"/>
+    <w:lsdException w:name="Table Subtle 1" w:semiHidden="1" w:unhideWhenUsed="1"/>
+    <w:lsdException w:name="Table Subtle 2" w:semiHidden="1" w:unhideWhenUsed="1"/>
+    <w:lsdException w:name="Table Web 1" w:semiHidden="1" w:unhideWhenUsed="1"/>
+    <w:lsdException w:name="Table Web 2" w:semiHidden="1" w:unhideWhenUsed="1"/>
+    <w:lsdException w:name="Table Web 3" w:semiHidden="1" w:unhideWhenUsed="1"/>
+    <w:lsdException w:name="Balloon Text" w:semiHidden="1" w:unhideWhenUsed="1"/>
+    <w:lsdException w:name="Table Grid" w:uiPriority="59"/>
+    <w:lsdException w:name="Table Theme" w:semiHidden="1" w:unhideWhenUsed="1"/>
+    <w:lsdException w:name="Note Level 1" w:semiHidden="1" w:unhideWhenUsed="1"/>
+    <w:lsdException w:name="Note Level 2" w:semiHidden="1" w:unhideWhenUsed="1"/>
+    <w:lsdException w:name="Note Level 3" w:semiHidden="1" w:unhideWhenUsed="1"/>
+    <w:lsdException w:name="Note Level 4" w:semiHidden="1" w:unhideWhenUsed="1"/>
+    <w:lsdException w:name="Note Level 5" w:semiHidden="1" w:unhideWhenUsed="1"/>
+    <w:lsdException w:name="Note Level 6" w:semiHidden="1" w:unhideWhenUsed="1"/>
+    <w:lsdException w:name="Note Level 7" w:semiHidden="1" w:unhideWhenUsed="1"/>
+    <w:lsdException w:name="Note Level 8" w:semiHidden="1" w:unhideWhenUsed="1"/>
+    <w:lsdException w:name="Note Level 9" w:semiHidden="1" w:unhideWhenUsed="1"/>
+    <w:lsdException w:name="Placeholder Text" w:semiHidden="1"/>
+    <w:lsdException w:name="No Spacing" w:uiPriority="1" w:qFormat="1"/>
+    <w:lsdException w:name="Light Shading" w:uiPriority="60"/>
+    <w:lsdException w:name="Light List" w:uiPriority="61"/>
+    <w:lsdException w:name="Light Grid" w:uiPriority="62"/>
+    <w:lsdException w:name="Medium Shading 1" w:uiPriority="63"/>
+    <w:lsdException w:name="Medium Shading 2" w:uiPriority="64"/>
+    <w:lsdException w:name="Medium List 1" w:uiPriority="65"/>
+    <w:lsdException w:name="Medium List 2" w:uiPriority="66"/>
+    <w:lsdException w:name="Medium Grid 1" w:uiPriority="67"/>
+    <w:lsdException w:name="Medium Grid 2" w:uiPriority="68"/>
+    <w:lsdException w:name="Medium Grid 3" w:uiPriority="69"/>
+    <w:lsdException w:name="Dark List" w:uiPriority="70"/>
+    <w:lsdException w:name="Colorful Shading" w:uiPriority="71"/>
+    <w:lsdException w:name="Colorful List" w:uiPriority="72"/>
+    <w:lsdException w:name="Colorful Grid" w:uiPriority="73"/>
+    <w:lsdException w:name="Light Shading Accent 1" w:uiPriority="60"/>
+    <w:lsdException w:name="Light List Accent 1" w:uiPriority="61"/>
+    <w:lsdException w:name="Light Grid Accent 1" w:uiPriority="62"/>
+    <w:lsdException w:name="Medium Shading 1 Accent 1" w:uiPriority="63"/>
+    <w:lsdException w:name="Medium Shading 2 Accent 1" w:uiPriority="64"/>
+    <w:lsdException w:name="Medium List 1 Accent 1" w:uiPriority="65"/>
+    <w:lsdException w:name="Revision" w:semiHidden="1"/>
+    <w:lsdException w:name="List Paragraph" w:uiPriority="34" w:qFormat="1"/>
+    <w:lsdException w:name="Quote" w:uiPriority="29" w:qFormat="1"/>
+    <w:lsdException w:name="Intense Quote" w:uiPriority="30" w:qFormat="1"/>
+    <w:lsdException w:name="Medium List 2 Accent 1" w:uiPriority="66"/>
+    <w:lsdException w:name="Medium Grid 1 Accent 1" w:uiPriority="67"/>
+    <w:lsdException w:name="Medium Grid 2 Accent 1" w:uiPriority="68"/>
+    <w:lsdException w:name="Medium Grid 3 Accent 1" w:uiPriority="69"/>
+    <w:lsdException w:name="Dark List Accent 1" w:uiPriority="70"/>
+    <w:lsdException w:name="Colorful Shading Accent 1" w:uiPriority="71"/>
+    <w:lsdException w:name="Colorful List Accent 1" w:uiPriority="72"/>
+    <w:lsdException w:name="Colorful Grid Accent 1" w:uiPriority="73"/>
+    <w:lsdException w:name="Light Shading Accent 2" w:uiPriority="60"/>
+    <w:lsdException w:name="Light List Accent 2" w:uiPriority="61"/>
+    <w:lsdException w:name="Light Grid Accent 2" w:uiPriority="62"/>
+    <w:lsdException w:name="Medium Shading 1 Accent 2" w:uiPriority="63"/>
+    <w:lsdException w:name="Medium Shading 2 Accent 2" w:uiPriority="64"/>
+    <w:lsdException w:name="Medium List 1 Accent 2" w:uiPriority="65"/>
+    <w:lsdException w:name="Medium List 2 Accent 2" w:uiPriority="66"/>
+    <w:lsdException w:name="Medium Grid 1 Accent 2" w:uiPriority="67"/>
+    <w:lsdException w:name="Medium Grid 2 Accent 2" w:uiPriority="68"/>
+    <w:lsdException w:name="Medium Grid 3 Accent 2" w:uiPriority="69"/>
+    <w:lsdException w:name="Dark List Accent 2" w:uiPriority="70"/>
+    <w:lsdException w:name="Colorful Shading Accent 2" w:uiPriority="71"/>
+    <w:lsdException w:name="Colorful List Accent 2" w:uiPriority="72"/>
+    <w:lsdException w:name="Colorful Grid Accent 2" w:uiPriority="73"/>
+    <w:lsdException w:name="Light Shading Accent 3" w:uiPriority="60"/>
+    <w:lsdException w:name="Light List Accent 3" w:uiPriority="61"/>
+    <w:lsdException w:name="Light Grid Accent 3" w:uiPriority="62"/>
+    <w:lsdException w:name="Medium Shading 1 Accent 3" w:uiPriority="63"/>
+    <w:lsdException w:name="Medium Shading 2 Accent 3" w:uiPriority="64"/>
+    <w:lsdException w:name="Medium List 1 Accent 3" w:uiPriority="65"/>
+    <w:lsdException w:name="Medium List 2 Accent 3" w:uiPriority="66"/>
+    <w:lsdException w:name="Medium Grid 1 Accent 3" w:uiPriority="67"/>
+    <w:lsdException w:name="Medium Grid 2 Accent 3" w:uiPriority="68"/>
+    <w:lsdException w:name="Medium Grid 3 Accent 3" w:uiPriority="69"/>
+    <w:lsdException w:name="Dark List Accent 3" w:uiPriority="70"/>
+    <w:lsdException w:name="Colorful Shading Accent 3" w:uiPriority="71"/>
+    <w:lsdException w:name="Colorful List Accent 3" w:uiPriority="72"/>
+    <w:lsdException w:name="Colorful Grid Accent 3" w:uiPriority="73"/>
+    <w:lsdException w:name="Light Shading Accent 4" w:uiPriority="60"/>
+    <w:lsdException w:name="Light List Accent 4" w:uiPriority="61"/>
+    <w:lsdException w:name="Light Grid Accent 4" w:uiPriority="62"/>
+    <w:lsdException w:name="Medium Shading 1 Accent 4" w:uiPriority="63"/>
+    <w:lsdException w:name="Medium Shading 2 Accent 4" w:uiPriority="64"/>
+    <w:lsdException w:name="Medium List 1 Accent 4" w:uiPriority="65"/>
+    <w:lsdException w:name="Medium List 2 Accent 4" w:uiPriority="66"/>
+    <w:lsdException w:name="Medium Grid 1 Accent 4" w:uiPriority="67"/>
+    <w:lsdException w:name="Medium Grid 2 Accent 4" w:uiPriority="68"/>
+    <w:lsdException w:name="Medium Grid 3 Accent 4" w:uiPriority="69"/>
+    <w:lsdException w:name="Dark List Accent 4" w:uiPriority="70"/>
+    <w:lsdException w:name="Colorful Shading Accent 4" w:uiPriority="71"/>
+    <w:lsdException w:name="Colorful List Accent 4" w:uiPriority="72"/>
+    <w:lsdException w:name="Colorful Grid Accent 4" w:uiPriority="73"/>
+    <w:lsdException w:name="Light Shading Accent 5" w:uiPriority="60"/>
+    <w:lsdException w:name="Light List Accent 5" w:uiPriority="61"/>
+    <w:lsdException w:name="Light Grid Accent 5" w:uiPriority="62"/>
+    <w:lsdException w:name="Medium Shading 1 Accent 5" w:uiPriority="63"/>
+    <w:lsdException w:name="Medium Shading 2 Accent 5" w:uiPriority="64"/>
+    <w:lsdException w:name="Medium List 1 Accent 5" w:uiPriority="65"/>
+    <w:lsdException w:name="Medium List 2 Accent 5" w:uiPriority="66"/>
+    <w:lsdException w:name="Medium Grid 1 Accent 5" w:uiPriority="67"/>
+    <w:lsdException w:name="Medium Grid 2 Accent 5" w:uiPriority="68"/>
+    <w:lsdException w:name="Medium Grid 3 Accent 5" w:uiPriority="69"/>
+    <w:lsdException w:name="Dark List Accent 5" w:uiPriority="70"/>
+    <w:lsdException w:name="Colorful Shading Accent 5" w:uiPriority="71"/>
+    <w:lsdException w:name="Colorful List Accent 5" w:uiPriority="72"/>
+    <w:lsdException w:name="Colorful Grid Accent 5" w:uiPriority="73"/>
+    <w:lsdException w:name="Light Shading Accent 6" w:uiPriority="60"/>
+    <w:lsdException w:name="Light List Accent 6" w:uiPriority="61"/>
+    <w:lsdException w:name="Light Grid Accent 6" w:uiPriority="62"/>
+    <w:lsdException w:name="Medium Shading 1 Accent 6" w:uiPriority="63"/>
+    <w:lsdException w:name="Medium Shading 2 Accent 6" w:uiPriority="64"/>
+    <w:lsdException w:name="Medium List 1 Accent 6" w:uiPriority="65"/>
+    <w:lsdException w:name="Medium List 2 Accent 6" w:uiPriority="66"/>
+    <w:lsdException w:name="Medium Grid 1 Accent 6" w:uiPriority="67"/>
+    <w:lsdException w:name="Medium Grid 2 Accent 6" w:uiPriority="68"/>
+    <w:lsdException w:name="Medium Grid 3 Accent 6" w:uiPriority="69"/>
+    <w:lsdException w:name="Dark List Accent 6" w:uiPriority="70"/>
+    <w:lsdException w:name="Colorful Shading Accent 6" w:uiPriority="71"/>
+    <w:lsdException w:name="Colorful List Accent 6" w:uiPriority="72"/>
+    <w:lsdException w:name="Colorful Grid Accent 6" w:uiPriority="73"/>
+    <w:lsdException w:name="Subtle Emphasis" w:uiPriority="19" w:qFormat="1"/>
+    <w:lsdException w:name="Intense Emphasis" w:uiPriority="21" w:qFormat="1"/>
+    <w:lsdException w:name="Subtle Reference" w:uiPriority="31" w:qFormat="1"/>
+    <w:lsdException w:name="Intense Reference" w:uiPriority="32" w:qFormat="1"/>
+    <w:lsdException w:name="Book Title" w:uiPriority="33" w:qFormat="1"/>
+    <w:lsdException w:name="Bibliography" w:semiHidden="1" w:uiPriority="37" w:unhideWhenUsed="1"/>
+    <w:lsdException w:name="TOC Heading" w:semiHidden="1" w:uiPriority="39" w:unhideWhenUsed="1" w:qFormat="1"/>
+    <w:lsdException w:name="Plain Table 1" w:uiPriority="41"/>
+    <w:lsdException w:name="Plain Table 2" w:uiPriority="42"/>
+    <w:lsdException w:name="Plain Table 3" w:uiPriority="43"/>
+    <w:lsdException w:name="Plain Table 4" w:uiPriority="44"/>
+    <w:lsdException w:name="Plain Table 5" w:uiPriority="45"/>
+    <w:lsdException w:name="Grid Table Light" w:uiPriority="40"/>
+    <w:lsdException w:name="Grid Table 1 Light" w:uiPriority="46"/>
+    <w:lsdException w:name="Grid Table 2" w:uiPriority="47"/>
+    <w:lsdException w:name="Grid Table 3" w:uiPriority="48"/>
+    <w:lsdException w:name="Grid Table 4" w:uiPriority="49"/>
+    <w:lsdException w:name="Grid Table 5 Dark" w:uiPriority="50"/>
+    <w:lsdException w:name="Grid Table 6 Colorful" w:uiPriority="51"/>
+    <w:lsdException w:name="Grid Table 7 Colorful" w:uiPriority="52"/>
+    <w:lsdException w:name="Grid Table 1 Light Accent 1" w:uiPriority="46"/>
+    <w:lsdException w:name="Grid Table 2 Accent 1" w:uiPriority="47"/>
+    <w:lsdException w:name="Grid Table 3 Accent 1" w:uiPriority="48"/>
+    <w:lsdException w:name="Grid Table 4 Accent 1" w:uiPriority="49"/>
+    <w:lsdException w:name="Grid Table 5 Dark Accent 1" w:uiPriority="50"/>
+    <w:lsdException w:name="Grid Table 6 Colorful Accent 1" w:uiPriority="51"/>
+    <w:lsdException w:name="Grid Table 7 Colorful Accent 1" w:uiPriority="52"/>
+    <w:lsdException w:name="Grid Table 1 Light Accent 2" w:uiPriority="46"/>
+    <w:lsdException w:name="Grid Table 2 Accent 2" w:uiPriority="47"/>
+    <w:lsdException w:name="Grid Table 3 Accent 2" w:uiPriority="48"/>
+    <w:lsdException w:name="Grid Table 4 Accent 2" w:uiPriority="49"/>
+    <w:lsdException w:name="Grid Table 5 Dark Accent 2" w:uiPriority="50"/>
+    <w:lsdException w:name="Grid Table 6 Colorful Accent 2" w:uiPriority="51"/>
+    <w:lsdException w:name="Grid Table 7 Colorful Accent 2" w:uiPriority="52"/>
+    <w:lsdException w:name="Grid Table 1 Light Accent 3" w:uiPriority="46"/>
+    <w:lsdException w:name="Grid Table 2 Accent 3" w:uiPriority="47"/>
+    <w:lsdException w:name="Grid Table 3 Accent 3" w:uiPriority="48"/>
+    <w:lsdException w:name="Grid Table 4 Accent 3" w:uiPriority="49"/>
+    <w:lsdException w:name="Grid Table 5 Dark Accent 3" w:uiPriority="50"/>
+    <w:lsdException w:name="Grid Table 6 Colorful Accent 3" w:uiPriority="51"/>
+    <w:lsdException w:name="Grid Table 7 Colorful Accent 3" w:uiPriority="52"/>
+    <w:lsdException w:name="Grid Table 1 Light Accent 4" w:uiPriority="46"/>
+    <w:lsdException w:name="Grid Table 2 Accent 4" w:uiPriority="47"/>
+    <w:lsdException w:name="Grid Table 3 Accent 4" w:uiPriority="48"/>
+    <w:lsdException w:name="Grid Table 4 Accent 4" w:uiPriority="49"/>
+    <w:lsdException w:name="Grid Table 5 Dark Accent 4" w:uiPriority="50"/>
+    <w:lsdException w:name="Grid Table 6 Colorful Accent 4" w:uiPriority="51"/>
+    <w:lsdException w:name="Grid Table 7 Colorful Accent 4" w:uiPriority="52"/>
+    <w:lsdException w:name="Grid Table 1 Light Accent 5" w:uiPriority="46"/>
+    <w:lsdException w:name="Grid Table 2 Accent 5" w:uiPriority="47"/>
+    <w:lsdException w:name="Grid Table 3 Accent 5" w:uiPriority="48"/>
+    <w:lsdException w:name="Grid Table 4 Accent 5" w:uiPriority="49"/>
+    <w:lsdException w:name="Grid Table 5 Dark Accent 5" w:uiPriority="50"/>
+    <w:lsdException w:name="Grid Table 6 Colorful Accent 5" w:uiPriority="51"/>
+    <w:lsdException w:name="Grid Table 7 Colorful Accent 5" w:uiPriority="52"/>
+    <w:lsdException w:name="Grid Table 1 Light Accent 6" w:uiPriority="46"/>
+    <w:lsdException w:name="Grid Table 2 Accent 6" w:uiPriority="47"/>
+    <w:lsdException w:name="Grid Table 3 Accent 6" w:uiPriority="48"/>
+    <w:lsdException w:name="Grid Table 4 Accent 6" w:uiPriority="49"/>
+    <w:lsdException w:name="Grid Table 5 Dark Accent 6" w:uiPriority="50"/>
+    <w:lsdException w:name="Grid Table 6 Colorful Accent 6" w:uiPriority="51"/>
+    <w:lsdException w:name="Grid Table 7 Colorful Accent 6" w:uiPriority="52"/>
+    <w:lsdException w:name="List Table 1 Light" w:uiPriority="46"/>
+    <w:lsdException w:name="List Table 2" w:uiPriority="47"/>
+    <w:lsdException w:name="List Table 3" w:uiPriority="48"/>
+    <w:lsdException w:name="List Table 4" w:uiPriority="49"/>
+    <w:lsdException w:name="List Table 5 Dark" w:uiPriority="50"/>
+    <w:lsdException w:name="List Table 6 Colorful" w:uiPriority="51"/>
+    <w:lsdException w:name="List Table 7 Colorful" w:uiPriority="52"/>
+    <w:lsdException w:name="List Table 1 Light Accent 1" w:uiPriority="46"/>
+    <w:lsdException w:name="List Table 2 Accent 1" w:uiPriority="47"/>
+    <w:lsdException w:name="List Table 3 Accent 1" w:uiPriority="48"/>
+    <w:lsdException w:name="List Table 4 Accent 1" w:uiPriority="49"/>
+    <w:lsdException w:name="List Table 5 Dark Accent 1" w:uiPriority="50"/>
+    <w:lsdException w:name="List Table 6 Colorful Accent 1" w:uiPriority="51"/>
+    <w:lsdException w:name="List Table 7 Colorful Accent 1" w:uiPriority="52"/>
+    <w:lsdException w:name="List Table 1 Light Accent 2" w:uiPriority="46"/>
+    <w:lsdException w:name="List Table 2 Accent 2" w:uiPriority="47"/>
+    <w:lsdException w:name="List Table 3 Accent 2" w:uiPriority="48"/>
+    <w:lsdException w:name="List Table 4 Accent 2" w:uiPriority="49"/>
+    <w:lsdException w:name="List Table 5 Dark Accent 2" w:uiPriority="50"/>
+    <w:lsdException w:name="List Table 6 Colorful Accent 2" w:uiPriority="51"/>
+    <w:lsdException w:name="List Table 7 Colorful Accent 2" w:uiPriority="52"/>
+    <w:lsdException w:name="List Table 1 Light Accent 3" w:uiPriority="46"/>
+    <w:lsdException w:name="List Table 2 Accent 3" w:uiPriority="47"/>
+    <w:lsdException w:name="List Table 3 Accent 3" w:uiPriority="48"/>
+    <w:lsdException w:name="List Table 4 Accent 3" w:uiPriority="49"/>
+    <w:lsdException w:name="List Table 5 Dark Accent 3" w:uiPriority="50"/>
+    <w:lsdException w:name="List Table 6 Colorful Accent 3" w:uiPriority="51"/>
+    <w:lsdException w:name="List Table 7 Colorful Accent 3" w:uiPriority="52"/>
+    <w:lsdException w:name="List Table 1 Light Accent 4" w:uiPriority="46"/>
+    <w:lsdException w:name="List Table 2 Accent 4" w:uiPriority="47"/>
+    <w:lsdException w:name="List Table 3 Accent 4" w:uiPriority="48"/>
+    <w:lsdException w:name="List Table 4 Accent 4" w:uiPriority="49"/>
+    <w:lsdException w:name="List Table 5 Dark Accent 4" w:uiPriority="50"/>
+    <w:lsdException w:name="List Table 6 Colorful Accent 4" w:uiPriority="51"/>
+    <w:lsdException w:name="List Table 7 Colorful Accent 4" w:uiPriority="52"/>
+    <w:lsdException w:name="List Table 1 Light Accent 5" w:uiPriority="46"/>
+    <w:lsdException w:name="List Table 2 Accent 5" w:uiPriority="47"/>
+    <w:lsdException w:name="List Table 3 Accent 5" w:uiPriority="48"/>
+    <w:lsdException w:name="List Table 4 Accent 5" w:uiPriority="49"/>
+    <w:lsdException w:name="List Table 5 Dark Accent 5" w:uiPriority="50"/>
+    <w:lsdException w:name="List Table 6 Colorful Accent 5" w:uiPriority="51"/>
+    <w:lsdException w:name="List Table 7 Colorful Accent 5" w:uiPriority="52"/>
+    <w:lsdException w:name="List Table 1 Light Accent 6" w:uiPriority="46"/>
+    <w:lsdException w:name="List Table 2 Accent 6" w:uiPriority="47"/>
+    <w:lsdException w:name="List Table 3 Accent 6" w:uiPriority="48"/>
+    <w:lsdException w:name="List Table 4 Accent 6" w:uiPriority="49"/>
+    <w:lsdException w:name="List Table 5 Dark Accent 6" w:uiPriority="50"/>
+    <w:lsdException w:name="List Table 6 Colorful Accent 6" w:uiPriority="51"/>
+    <w:lsdException w:name="List Table 7 Colorful Accent 6" w:uiPriority="52"/>
   </w:latentStyles>
   <w:style w:type="paragraph" w:default="1" w:styleId="Normal">
     <w:name w:val="Normal"/>
@@ -4215,7 +4354,7 @@
 </file>
 
 <file path=customXml/itemProps1.xml><?xml version="1.0" encoding="utf-8"?>
-<ds:datastoreItem xmlns:ds="http://schemas.openxmlformats.org/officeDocument/2006/customXml" ds:itemID="{64AAB6E3-E3D0-4C4F-B576-0060C5430F05}">
+<ds:datastoreItem xmlns:ds="http://schemas.openxmlformats.org/officeDocument/2006/customXml" ds:itemID="{8811FFA1-8D59-2044-BADF-BEFA79E364F7}">
   <ds:schemaRefs>
     <ds:schemaRef ds:uri="http://schemas.openxmlformats.org/officeDocument/2006/bibliography"/>
   </ds:schemaRefs>

</xml_diff>